<commit_message>
Final adjustments to the Exam solution. PDF print and code fix. Final commit
</commit_message>
<xml_diff>
--- a/Exam/Exam.docx
+++ b/Exam/Exam.docx
@@ -41,7 +41,34 @@
           <w:sz w:val="24"/>
           <w:szCs w:val="24"/>
         </w:rPr>
-        <w:t xml:space="preserve">In this inquiry, we employed data derived from an observational study on vegetation, focusing on the percentage of plant cover within designated square meter areas. Alongside the percentage of plant cover, the dataset encompasses insights into various abiotic factors present within the squares, such as annual precipitation, estimated potassium (K) concentrations, and incoming radiation. The objective of this investigation is to leverage the accumulated data to </w:t>
+        <w:t xml:space="preserve">In this inquiry, we employed data derived from an observational study on vegetation, focusing on the percentage of plant cover within designated square meter areas. Alongside the percentage of plant cover, the dataset encompasses insights into various abiotic factors present within the squares, such as annual precipitation, estimated potassium (K) concentrations, and </w:t>
+      </w:r>
+      <w:r>
+        <w:rPr>
+          <w:rFonts w:ascii="Arial" w:hAnsi="Arial" w:cs="Arial"/>
+          <w:kern w:val="0"/>
+          <w:sz w:val="24"/>
+          <w:szCs w:val="24"/>
+        </w:rPr>
+        <w:t>Valley Bottom Flatness index at the quadrat</w:t>
+      </w:r>
+      <w:r>
+        <w:rPr>
+          <w:rFonts w:ascii="Arial" w:hAnsi="Arial" w:cs="Arial"/>
+          <w:kern w:val="0"/>
+          <w:sz w:val="24"/>
+          <w:szCs w:val="24"/>
+        </w:rPr>
+        <w:t xml:space="preserve"> (MrVBF)</w:t>
+      </w:r>
+      <w:r>
+        <w:rPr>
+          <w:rFonts w:ascii="Arial" w:hAnsi="Arial" w:cs="Arial"/>
+          <w:kern w:val="0"/>
+          <w:sz w:val="24"/>
+          <w:szCs w:val="24"/>
+        </w:rPr>
+        <w:t xml:space="preserve">. The objective of this investigation is to leverage the accumulated data to </w:t>
       </w:r>
       <w:r>
         <w:rPr>
@@ -231,7 +258,7 @@
           <w:sz w:val="24"/>
           <w:szCs w:val="24"/>
         </w:rPr>
-        <w:t>Consequently, we generated two histograms to visually represent the distribution of exotic and native plants (Figure 1).</w:t>
+        <w:t>Consequently, we generated two histograms to visually represent the distribution of exotic and native plants.</w:t>
       </w:r>
     </w:p>
     <w:p>
@@ -317,43 +344,7 @@
           <w:sz w:val="24"/>
           <w:szCs w:val="24"/>
         </w:rPr>
-        <w:t>Following this, we systematically constructed simplified models by iteratively excluding various abiotic factors. This iterative approach resulted in the formulation of seven distinct models, each subject to evaluation to ascertain the most fitting one</w:t>
-      </w:r>
-      <w:r>
-        <w:rPr>
-          <w:rFonts w:ascii="Arial" w:hAnsi="Arial" w:cs="Arial"/>
-          <w:kern w:val="0"/>
-          <w:sz w:val="24"/>
-          <w:szCs w:val="24"/>
-        </w:rPr>
-        <w:t xml:space="preserve"> (Appendix: Table</w:t>
-      </w:r>
-      <w:r>
-        <w:rPr>
-          <w:rFonts w:ascii="Arial" w:hAnsi="Arial" w:cs="Arial"/>
-          <w:kern w:val="0"/>
-          <w:sz w:val="24"/>
-          <w:szCs w:val="24"/>
-        </w:rPr>
-        <w:t>s</w:t>
-      </w:r>
-      <w:r>
-        <w:rPr>
-          <w:rFonts w:ascii="Arial" w:hAnsi="Arial" w:cs="Arial"/>
-          <w:kern w:val="0"/>
-          <w:sz w:val="24"/>
-          <w:szCs w:val="24"/>
-        </w:rPr>
-        <w:t xml:space="preserve"> 3 &amp; 4)</w:t>
-      </w:r>
-      <w:r>
-        <w:rPr>
-          <w:rFonts w:ascii="Arial" w:hAnsi="Arial" w:cs="Arial"/>
-          <w:kern w:val="0"/>
-          <w:sz w:val="24"/>
-          <w:szCs w:val="24"/>
-        </w:rPr>
-        <w:t>. Model assessments were conducted based on the Akaike Information Criterion (AIC)</w:t>
+        <w:t>Following this, we systematically constructed simplified models by iteratively excluding various abiotic factors. This iterative approach resulted in the formulation of seven distinct models, each subject to evaluation to ascertain the most fitting one. Model assessments were conducted based on the Akaike Information Criterion (AIC)</w:t>
       </w:r>
       <w:r>
         <w:rPr>
@@ -382,126 +373,44 @@
           <w:sz w:val="24"/>
           <w:szCs w:val="24"/>
         </w:rPr>
-        <w:t xml:space="preserve">In the final phase of our analysis, we compared the </w:t>
-      </w:r>
-      <w:r>
-        <w:rPr>
-          <w:rFonts w:ascii="Arial" w:hAnsi="Arial" w:cs="Arial"/>
-          <w:kern w:val="0"/>
-          <w:sz w:val="24"/>
-          <w:szCs w:val="24"/>
-        </w:rPr>
-        <w:t xml:space="preserve">two models for exotic and native herb and grass cover on the </w:t>
-      </w:r>
-      <w:r>
-        <w:rPr>
-          <w:rFonts w:ascii="Arial" w:hAnsi="Arial" w:cs="Arial"/>
-          <w:kern w:val="0"/>
-          <w:sz w:val="24"/>
-          <w:szCs w:val="24"/>
-        </w:rPr>
-        <w:t>impacts of different abiotic factors</w:t>
-      </w:r>
-      <w:r>
-        <w:rPr>
-          <w:rFonts w:ascii="Arial" w:hAnsi="Arial" w:cs="Arial"/>
-          <w:kern w:val="0"/>
-          <w:sz w:val="24"/>
-          <w:szCs w:val="24"/>
-        </w:rPr>
-        <w:t xml:space="preserve">. </w:t>
-      </w:r>
-      <w:r>
-        <w:rPr>
-          <w:rFonts w:ascii="Arial" w:hAnsi="Arial" w:cs="Arial"/>
-          <w:kern w:val="0"/>
-          <w:sz w:val="24"/>
-          <w:szCs w:val="24"/>
-        </w:rPr>
-        <w:t>This comparative analysis was presented in tabular form</w:t>
-      </w:r>
-      <w:r>
-        <w:rPr>
-          <w:rFonts w:ascii="Arial" w:hAnsi="Arial" w:cs="Arial"/>
-          <w:kern w:val="0"/>
-          <w:sz w:val="24"/>
-          <w:szCs w:val="24"/>
-        </w:rPr>
-        <w:t xml:space="preserve"> (Tables </w:t>
-      </w:r>
-      <w:r>
-        <w:rPr>
-          <w:rFonts w:ascii="Arial" w:hAnsi="Arial" w:cs="Arial"/>
-          <w:kern w:val="0"/>
-          <w:sz w:val="24"/>
-          <w:szCs w:val="24"/>
-        </w:rPr>
-        <w:t>1</w:t>
-      </w:r>
-      <w:r>
-        <w:rPr>
-          <w:rFonts w:ascii="Arial" w:hAnsi="Arial" w:cs="Arial"/>
-          <w:kern w:val="0"/>
-          <w:sz w:val="24"/>
-          <w:szCs w:val="24"/>
-        </w:rPr>
-        <w:t xml:space="preserve"> &amp; </w:t>
-      </w:r>
-      <w:r>
-        <w:rPr>
-          <w:rFonts w:ascii="Arial" w:hAnsi="Arial" w:cs="Arial"/>
-          <w:kern w:val="0"/>
-          <w:sz w:val="24"/>
-          <w:szCs w:val="24"/>
-        </w:rPr>
-        <w:t>2</w:t>
-      </w:r>
-      <w:r>
-        <w:rPr>
-          <w:rFonts w:ascii="Arial" w:hAnsi="Arial" w:cs="Arial"/>
-          <w:kern w:val="0"/>
-          <w:sz w:val="24"/>
-          <w:szCs w:val="24"/>
-        </w:rPr>
-        <w:t>)</w:t>
-      </w:r>
-      <w:r>
-        <w:rPr>
-          <w:rFonts w:ascii="Arial" w:hAnsi="Arial" w:cs="Arial"/>
-          <w:kern w:val="0"/>
-          <w:sz w:val="24"/>
-          <w:szCs w:val="24"/>
-        </w:rPr>
-        <w:t>, and the results were visually depicted using a barplot, illustrating the effects along with their corresponding standard errors</w:t>
-      </w:r>
-      <w:r>
-        <w:rPr>
-          <w:rFonts w:ascii="Arial" w:hAnsi="Arial" w:cs="Arial"/>
-          <w:kern w:val="0"/>
-          <w:sz w:val="24"/>
-          <w:szCs w:val="24"/>
-        </w:rPr>
-        <w:t xml:space="preserve"> (Figures 2 &amp; 3)</w:t>
-      </w:r>
-      <w:r>
-        <w:rPr>
-          <w:rFonts w:ascii="Arial" w:hAnsi="Arial" w:cs="Arial"/>
-          <w:kern w:val="0"/>
-          <w:sz w:val="24"/>
-          <w:szCs w:val="24"/>
-        </w:rPr>
-        <w:t>.</w:t>
-      </w:r>
-    </w:p>
-    <w:p>
-      <w:pPr>
-        <w:rPr>
-          <w:rFonts w:ascii="Arial" w:hAnsi="Arial" w:cs="Arial"/>
-          <w:kern w:val="0"/>
-          <w:sz w:val="24"/>
-          <w:szCs w:val="24"/>
-        </w:rPr>
-      </w:pPr>
+        <w:t>In the concluding stage of our analysis, we conducted a comprehensive comparison of the influence of distinct abiotic factors on the cover of exotic and native herbs and grasses, utilizing the models we developed. This comparative evaluation was systematically organized and presented in tabular format. Additionally, to enhance visual interpretation, the outcomes were graphically represented through bar</w:t>
+      </w:r>
+      <w:r>
+        <w:rPr>
+          <w:rFonts w:ascii="Arial" w:hAnsi="Arial" w:cs="Arial"/>
+          <w:kern w:val="0"/>
+          <w:sz w:val="24"/>
+          <w:szCs w:val="24"/>
+        </w:rPr>
+        <w:t xml:space="preserve"> </w:t>
+      </w:r>
+      <w:r>
+        <w:rPr>
+          <w:rFonts w:ascii="Arial" w:hAnsi="Arial" w:cs="Arial"/>
+          <w:kern w:val="0"/>
+          <w:sz w:val="24"/>
+          <w:szCs w:val="24"/>
+        </w:rPr>
+        <w:t>plots. These figures,</w:t>
+      </w:r>
+      <w:r>
+        <w:rPr>
+          <w:rFonts w:ascii="Arial" w:hAnsi="Arial" w:cs="Arial"/>
+          <w:kern w:val="0"/>
+          <w:sz w:val="24"/>
+          <w:szCs w:val="24"/>
+        </w:rPr>
+        <w:t xml:space="preserve"> </w:t>
+      </w:r>
+      <w:r>
+        <w:rPr>
+          <w:rFonts w:ascii="Arial" w:hAnsi="Arial" w:cs="Arial"/>
+          <w:kern w:val="0"/>
+          <w:sz w:val="24"/>
+          <w:szCs w:val="24"/>
+        </w:rPr>
+        <w:t>not only illustrated the effects of the abiotic factors but also provided a clear depiction of their associated standard errors.</w:t>
+      </w:r>
       <w:r>
         <w:rPr>
           <w:rFonts w:ascii="Arial" w:hAnsi="Arial" w:cs="Arial"/>
@@ -609,7 +518,7 @@
           <w:lang w:val="de-DE"/>
         </w:rPr>
         <w:drawing>
-          <wp:inline distT="0" distB="0" distL="0" distR="0" wp14:anchorId="66D66867" wp14:editId="65D62F91">
+          <wp:inline distT="0" distB="0" distL="0" distR="0" wp14:anchorId="66D66867" wp14:editId="46683850">
             <wp:extent cx="5757684" cy="2877318"/>
             <wp:effectExtent l="0" t="0" r="0" b="0"/>
             <wp:docPr id="1520000432" name="Grafik 2"/>
@@ -624,7 +533,7 @@
                     <pic:cNvPicPr/>
                   </pic:nvPicPr>
                   <pic:blipFill>
-                    <a:blip r:embed="rId4" cstate="print">
+                    <a:blip r:embed="rId6" cstate="print">
                       <a:extLst>
                         <a:ext uri="{28A0092B-C50C-407E-A947-70E740481C1C}">
                           <a14:useLocalDpi xmlns:a14="http://schemas.microsoft.com/office/drawing/2010/main" val="0"/>
@@ -666,24 +575,14 @@
       <w:r>
         <w:t xml:space="preserve">Figure </w:t>
       </w:r>
-      <w:r>
-        <w:fldChar w:fldCharType="begin"/>
-      </w:r>
-      <w:r>
-        <w:instrText xml:space="preserve"> SEQ Figure \* ARABIC </w:instrText>
-      </w:r>
-      <w:r>
-        <w:fldChar w:fldCharType="separate"/>
-      </w:r>
-      <w:r>
-        <w:rPr>
-          <w:noProof/>
-        </w:rPr>
-        <w:t>1</w:t>
-      </w:r>
-      <w:r>
-        <w:fldChar w:fldCharType="end"/>
-      </w:r>
+      <w:fldSimple w:instr=" SEQ Figure \* ARABIC ">
+        <w:r>
+          <w:rPr>
+            <w:noProof/>
+          </w:rPr>
+          <w:t>1</w:t>
+        </w:r>
+      </w:fldSimple>
       <w:r>
         <w:t>: Histogram of exotic and native herbs and grass cover. Total number of quadrats = 346</w:t>
       </w:r>
@@ -711,7 +610,27 @@
           <w:szCs w:val="24"/>
           <w:lang w:val="de-DE"/>
         </w:rPr>
-        <w:t>The observed histograms displayed a distribution pattern akin to a Poisson distribution, leading us to employ a Generalized Linear Model (GLM) with a Poisson distribution.</w:t>
+        <w:t>The observed histograms</w:t>
+      </w:r>
+      <w:r>
+        <w:rPr>
+          <w:rFonts w:ascii="Arial" w:hAnsi="Arial" w:cs="Arial"/>
+          <w:kern w:val="0"/>
+          <w:sz w:val="24"/>
+          <w:szCs w:val="24"/>
+          <w:lang w:val="de-DE"/>
+        </w:rPr>
+        <w:t xml:space="preserve"> (Figure 1)</w:t>
+      </w:r>
+      <w:r>
+        <w:rPr>
+          <w:rFonts w:ascii="Arial" w:hAnsi="Arial" w:cs="Arial"/>
+          <w:kern w:val="0"/>
+          <w:sz w:val="24"/>
+          <w:szCs w:val="24"/>
+          <w:lang w:val="de-DE"/>
+        </w:rPr>
+        <w:t xml:space="preserve"> displayed a distribution pattern akin to a Poisson distribution, leading us to employ a Generalized Linear Model (GLM) with a Poisson distribution.</w:t>
       </w:r>
       <w:r>
         <w:rPr>
@@ -731,7 +650,27 @@
           <w:szCs w:val="24"/>
           <w:lang w:val="de-DE"/>
         </w:rPr>
-        <w:t>The initial modeling phase involved a regular GLM utilizing the Poisson family. However, both the native and exotic models exhibited substantial residual deviances, specifically 5377.7 on 336 degrees of freedom for the native model and 5567.8 on 336 degrees of freedom for the exotic model, indicating notable overdispersion in both instances. To address this concern, we opted for a negative binomial distribution, similar to the Poisson distribution but with an additional parameter addressing disproportionate variance.</w:t>
+        <w:t>However, both the native and exotic models exhibited substantial residual deviances, specifically 5377.7 on 336 degrees of freedom for the native model and 5567.8 on 336 degrees of freedom for the exotic model, indicating notable overdispersion in both instances</w:t>
+      </w:r>
+      <w:r>
+        <w:rPr>
+          <w:rFonts w:ascii="Arial" w:hAnsi="Arial" w:cs="Arial"/>
+          <w:kern w:val="0"/>
+          <w:sz w:val="24"/>
+          <w:szCs w:val="24"/>
+          <w:lang w:val="de-DE"/>
+        </w:rPr>
+        <w:t xml:space="preserve"> (Appendix: Table 3)</w:t>
+      </w:r>
+      <w:r>
+        <w:rPr>
+          <w:rFonts w:ascii="Arial" w:hAnsi="Arial" w:cs="Arial"/>
+          <w:kern w:val="0"/>
+          <w:sz w:val="24"/>
+          <w:szCs w:val="24"/>
+          <w:lang w:val="de-DE"/>
+        </w:rPr>
+        <w:t>. To address this concern, we opted for a negative binomial distribution, similar to the Poisson distribution but with an additional parameter addressing disproportionate variance.</w:t>
       </w:r>
     </w:p>
     <w:p>
@@ -773,7 +712,27 @@
           <w:szCs w:val="24"/>
           <w:lang w:val="de-DE"/>
         </w:rPr>
-        <w:t>Following this, we systematically constructed simplified models, evaluating each iteration using the Akaike Information Criterion (AIC) (</w:t>
+        <w:t xml:space="preserve">Following this, we systematically constructed simplified models, evaluating each </w:t>
+      </w:r>
+      <w:r>
+        <w:rPr>
+          <w:rFonts w:ascii="Arial" w:hAnsi="Arial" w:cs="Arial"/>
+          <w:kern w:val="0"/>
+          <w:sz w:val="24"/>
+          <w:szCs w:val="24"/>
+          <w:lang w:val="de-DE"/>
+        </w:rPr>
+        <w:t>of them</w:t>
+      </w:r>
+      <w:r>
+        <w:rPr>
+          <w:rFonts w:ascii="Arial" w:hAnsi="Arial" w:cs="Arial"/>
+          <w:kern w:val="0"/>
+          <w:sz w:val="24"/>
+          <w:szCs w:val="24"/>
+          <w:lang w:val="de-DE"/>
+        </w:rPr>
+        <w:t xml:space="preserve"> using the Akaike Information Criterion (AIC) (</w:t>
       </w:r>
       <w:r>
         <w:rPr>
@@ -813,7 +772,7 @@
           <w:szCs w:val="24"/>
           <w:lang w:val="de-DE"/>
         </w:rPr>
-        <w:t>3</w:t>
+        <w:t xml:space="preserve">4 </w:t>
       </w:r>
       <w:r>
         <w:rPr>
@@ -833,33 +792,134 @@
           <w:szCs w:val="24"/>
           <w:lang w:val="de-DE"/>
         </w:rPr>
-        <w:t>4</w:t>
-      </w:r>
-      <w:r>
-        <w:rPr>
-          <w:rFonts w:ascii="Arial" w:hAnsi="Arial" w:cs="Arial"/>
-          <w:kern w:val="0"/>
-          <w:sz w:val="24"/>
-          <w:szCs w:val="24"/>
-          <w:lang w:val="de-DE"/>
-        </w:rPr>
-        <w:t>). Ultimately, two negative binomial models were identified, considering annual precipitation, precipitation in the warmest and coldest quarter, Valley Bottom Flatness index at the quadrat (MrVBF), and estimated potassium concentration (K_perc).</w:t>
+        <w:t xml:space="preserve"> 5</w:t>
+      </w:r>
+      <w:r>
+        <w:rPr>
+          <w:rFonts w:ascii="Arial" w:hAnsi="Arial" w:cs="Arial"/>
+          <w:kern w:val="0"/>
+          <w:sz w:val="24"/>
+          <w:szCs w:val="24"/>
+          <w:lang w:val="de-DE"/>
+        </w:rPr>
+        <w:t xml:space="preserve">). </w:t>
+      </w:r>
+      <w:r>
+        <w:rPr>
+          <w:rFonts w:ascii="Arial" w:hAnsi="Arial" w:cs="Arial"/>
+          <w:kern w:val="0"/>
+          <w:sz w:val="24"/>
+          <w:szCs w:val="24"/>
+          <w:lang w:val="de-DE"/>
+        </w:rPr>
+        <w:t>W</w:t>
+      </w:r>
+      <w:r>
+        <w:rPr>
+          <w:rFonts w:ascii="Arial" w:hAnsi="Arial" w:cs="Arial"/>
+          <w:kern w:val="0"/>
+          <w:sz w:val="24"/>
+          <w:szCs w:val="24"/>
+          <w:lang w:val="de-DE"/>
+        </w:rPr>
+        <w:t>e identified two distinct negative binomial models, each encompassing annual precipitation, precipitation during the warmest and coldest quarters, the Valley Bottom Flatness index at the quadrat (MrVBF), and the estimated potassium concentration (K_perc). These models were developed independently for both native and exotic herbs and grasses.</w:t>
+      </w:r>
+      <w:r>
+        <w:rPr>
+          <w:rFonts w:ascii="Arial" w:hAnsi="Arial" w:cs="Arial"/>
+          <w:kern w:val="0"/>
+          <w:sz w:val="24"/>
+          <w:szCs w:val="24"/>
+          <w:lang w:val="de-DE"/>
+        </w:rPr>
+        <w:t xml:space="preserve"> </w:t>
+      </w:r>
+      <w:r>
+        <w:rPr>
+          <w:rFonts w:ascii="Arial" w:hAnsi="Arial" w:cs="Arial"/>
+          <w:kern w:val="0"/>
+          <w:sz w:val="24"/>
+          <w:szCs w:val="24"/>
+        </w:rPr>
+        <w:t>A</w:t>
+      </w:r>
+      <w:r>
+        <w:rPr>
+          <w:rFonts w:ascii="Arial" w:hAnsi="Arial" w:cs="Arial"/>
+          <w:kern w:val="0"/>
+          <w:sz w:val="24"/>
+          <w:szCs w:val="24"/>
+        </w:rPr>
+        <w:t xml:space="preserve"> deliberate adjustment was made to the effect of Potassium, increasing </w:t>
+      </w:r>
+      <w:r>
+        <w:rPr>
+          <w:rFonts w:ascii="Arial" w:hAnsi="Arial" w:cs="Arial"/>
+          <w:kern w:val="0"/>
+          <w:sz w:val="24"/>
+          <w:szCs w:val="24"/>
+        </w:rPr>
+        <w:t>a one-unit change</w:t>
+      </w:r>
+      <w:r>
+        <w:rPr>
+          <w:rFonts w:ascii="Arial" w:hAnsi="Arial" w:cs="Arial"/>
+          <w:kern w:val="0"/>
+          <w:sz w:val="24"/>
+          <w:szCs w:val="24"/>
+        </w:rPr>
+        <w:t xml:space="preserve"> to a </w:t>
+      </w:r>
+      <w:r>
+        <w:rPr>
+          <w:rFonts w:ascii="Arial" w:hAnsi="Arial" w:cs="Arial"/>
+          <w:kern w:val="0"/>
+          <w:sz w:val="24"/>
+          <w:szCs w:val="24"/>
+        </w:rPr>
+        <w:t xml:space="preserve">change of </w:t>
+      </w:r>
+      <w:r>
+        <w:rPr>
+          <w:rFonts w:ascii="Arial" w:hAnsi="Arial" w:cs="Arial"/>
+          <w:kern w:val="0"/>
+          <w:sz w:val="24"/>
+          <w:szCs w:val="24"/>
+        </w:rPr>
+        <w:t xml:space="preserve">10% </w:t>
+      </w:r>
+      <w:r>
+        <w:rPr>
+          <w:rFonts w:ascii="Arial" w:hAnsi="Arial" w:cs="Arial"/>
+          <w:kern w:val="0"/>
+          <w:sz w:val="24"/>
+          <w:szCs w:val="24"/>
+        </w:rPr>
+        <w:t xml:space="preserve"> </w:t>
+      </w:r>
+      <w:r>
+        <w:rPr>
+          <w:rFonts w:ascii="Arial" w:hAnsi="Arial" w:cs="Arial"/>
+          <w:kern w:val="0"/>
+          <w:sz w:val="24"/>
+          <w:szCs w:val="24"/>
+        </w:rPr>
+        <w:t>rather than the initial 1%. This modification was implemented to enhance the visual comparison with other values and provide a more nuanced scaling.</w:t>
       </w:r>
     </w:p>
     <w:p>
       <w:pPr>
-        <w:autoSpaceDE w:val="0"/>
-        <w:autoSpaceDN w:val="0"/>
-        <w:adjustRightInd w:val="0"/>
-        <w:spacing w:after="0" w:line="240" w:lineRule="auto"/>
-        <w:jc w:val="both"/>
-        <w:rPr>
-          <w:rFonts w:ascii="Arial" w:hAnsi="Arial" w:cs="Arial"/>
-          <w:kern w:val="0"/>
-          <w:sz w:val="24"/>
-          <w:szCs w:val="24"/>
+        <w:rPr>
+          <w:i/>
+          <w:iCs/>
+          <w:color w:val="44546A" w:themeColor="text2"/>
+          <w:sz w:val="18"/>
+          <w:szCs w:val="18"/>
         </w:rPr>
       </w:pPr>
+      <w:r>
+        <w:br w:type="page"/>
+      </w:r>
     </w:p>
     <w:p>
       <w:pPr>
@@ -867,28 +927,28 @@
         <w:keepNext/>
       </w:pPr>
       <w:r>
+        <w:lastRenderedPageBreak/>
         <w:t xml:space="preserve">Table </w:t>
       </w:r>
-      <w:r>
-        <w:fldChar w:fldCharType="begin"/>
-      </w:r>
-      <w:r>
-        <w:instrText xml:space="preserve"> SEQ Table \* ARABIC </w:instrText>
-      </w:r>
-      <w:r>
-        <w:fldChar w:fldCharType="separate"/>
-      </w:r>
-      <w:r>
-        <w:rPr>
-          <w:noProof/>
-        </w:rPr>
-        <w:t>1</w:t>
-      </w:r>
-      <w:r>
-        <w:fldChar w:fldCharType="end"/>
-      </w:r>
-      <w:r>
-        <w:t>: Output of the general linear model for native herbs and grasses. The Estimate is the % cover of native herbs and grasses.</w:t>
+      <w:fldSimple w:instr=" SEQ Table \* ARABIC ">
+        <w:r>
+          <w:rPr>
+            <w:noProof/>
+          </w:rPr>
+          <w:t>1</w:t>
+        </w:r>
+      </w:fldSimple>
+      <w:r>
+        <w:t>: Output of the general linear model for native herbs and grasses</w:t>
+      </w:r>
+      <w:r>
+        <w:t>. The abiotic one-unit units: precipitations in mm, MrVBF scale between 0-10, Potassium concentration in 1</w:t>
+      </w:r>
+      <w:r>
+        <w:t>0</w:t>
+      </w:r>
+      <w:r>
+        <w:t>% steps.</w:t>
       </w:r>
     </w:p>
     <w:tbl>
@@ -938,7 +998,23 @@
                 <w:sz w:val="20"/>
                 <w:szCs w:val="20"/>
               </w:rPr>
-              <w:t>NativePlant_cover ~ annual_precipitation + precipitation_warmest_quarter + precipitation_coldest_quarter + +MrVBF + K_perc</w:t>
+              <w:t>NativePlant_cover ~ annual_precipitation + precipitation_warmest_quarter + precipitation_coldest_quarter +</w:t>
+            </w:r>
+            <w:r>
+              <w:rPr>
+                <w:rFonts w:ascii="Arial" w:hAnsi="Arial" w:cs="Arial"/>
+                <w:sz w:val="20"/>
+                <w:szCs w:val="20"/>
+              </w:rPr>
+              <w:t xml:space="preserve"> </w:t>
+            </w:r>
+            <w:r>
+              <w:rPr>
+                <w:rFonts w:ascii="Arial" w:hAnsi="Arial" w:cs="Arial"/>
+                <w:sz w:val="20"/>
+                <w:szCs w:val="20"/>
+              </w:rPr>
+              <w:t>MrVBF + K_perc</w:t>
             </w:r>
             <w:r>
               <w:rPr>
@@ -1144,14 +1220,6 @@
               </w:rPr>
               <w:t>3.1624</w:t>
             </w:r>
-            <w:r>
-              <w:rPr>
-                <w:rFonts w:ascii="Arial" w:hAnsi="Arial" w:cs="Arial"/>
-                <w:sz w:val="20"/>
-                <w:szCs w:val="20"/>
-              </w:rPr>
-              <w:t>%</w:t>
-            </w:r>
           </w:p>
         </w:tc>
         <w:tc>
@@ -1177,14 +1245,6 @@
                 <w:szCs w:val="20"/>
               </w:rPr>
               <w:t>1.2950</w:t>
-            </w:r>
-            <w:r>
-              <w:rPr>
-                <w:rFonts w:ascii="Arial" w:hAnsi="Arial" w:cs="Arial"/>
-                <w:sz w:val="20"/>
-                <w:szCs w:val="20"/>
-              </w:rPr>
-              <w:t>%</w:t>
             </w:r>
           </w:p>
         </w:tc>
@@ -1291,14 +1351,6 @@
               </w:rPr>
               <w:t>-0.0258</w:t>
             </w:r>
-            <w:r>
-              <w:rPr>
-                <w:rFonts w:ascii="Arial" w:hAnsi="Arial" w:cs="Arial"/>
-                <w:sz w:val="20"/>
-                <w:szCs w:val="20"/>
-              </w:rPr>
-              <w:t>%</w:t>
-            </w:r>
           </w:p>
         </w:tc>
         <w:tc>
@@ -1321,14 +1373,6 @@
                 <w:szCs w:val="20"/>
               </w:rPr>
               <w:t>0.0117</w:t>
-            </w:r>
-            <w:r>
-              <w:rPr>
-                <w:rFonts w:ascii="Arial" w:hAnsi="Arial" w:cs="Arial"/>
-                <w:sz w:val="20"/>
-                <w:szCs w:val="20"/>
-              </w:rPr>
-              <w:t>%</w:t>
             </w:r>
           </w:p>
         </w:tc>
@@ -1429,14 +1473,6 @@
               </w:rPr>
               <w:t>0.0642</w:t>
             </w:r>
-            <w:r>
-              <w:rPr>
-                <w:rFonts w:ascii="Arial" w:hAnsi="Arial" w:cs="Arial"/>
-                <w:sz w:val="20"/>
-                <w:szCs w:val="20"/>
-              </w:rPr>
-              <w:t>%</w:t>
-            </w:r>
           </w:p>
         </w:tc>
         <w:tc>
@@ -1459,14 +1495,6 @@
                 <w:szCs w:val="20"/>
               </w:rPr>
               <w:t>0.4126</w:t>
-            </w:r>
-            <w:r>
-              <w:rPr>
-                <w:rFonts w:ascii="Arial" w:hAnsi="Arial" w:cs="Arial"/>
-                <w:sz w:val="20"/>
-                <w:szCs w:val="20"/>
-              </w:rPr>
-              <w:t>%</w:t>
             </w:r>
           </w:p>
         </w:tc>
@@ -1567,14 +1595,6 @@
               </w:rPr>
               <w:t>0.0462</w:t>
             </w:r>
-            <w:r>
-              <w:rPr>
-                <w:rFonts w:ascii="Arial" w:hAnsi="Arial" w:cs="Arial"/>
-                <w:sz w:val="20"/>
-                <w:szCs w:val="20"/>
-              </w:rPr>
-              <w:t>%</w:t>
-            </w:r>
           </w:p>
         </w:tc>
         <w:tc>
@@ -1597,14 +1617,6 @@
                 <w:szCs w:val="20"/>
               </w:rPr>
               <w:t>0.1902</w:t>
-            </w:r>
-            <w:r>
-              <w:rPr>
-                <w:rFonts w:ascii="Arial" w:hAnsi="Arial" w:cs="Arial"/>
-                <w:sz w:val="20"/>
-                <w:szCs w:val="20"/>
-              </w:rPr>
-              <w:t>%</w:t>
             </w:r>
           </w:p>
         </w:tc>
@@ -1705,14 +1717,6 @@
               </w:rPr>
               <w:t>-0.1701</w:t>
             </w:r>
-            <w:r>
-              <w:rPr>
-                <w:rFonts w:ascii="Arial" w:hAnsi="Arial" w:cs="Arial"/>
-                <w:sz w:val="20"/>
-                <w:szCs w:val="20"/>
-              </w:rPr>
-              <w:t>%</w:t>
-            </w:r>
           </w:p>
         </w:tc>
         <w:tc>
@@ -1735,14 +1739,6 @@
                 <w:szCs w:val="20"/>
               </w:rPr>
               <w:t>0.0363</w:t>
-            </w:r>
-            <w:r>
-              <w:rPr>
-                <w:rFonts w:ascii="Arial" w:hAnsi="Arial" w:cs="Arial"/>
-                <w:sz w:val="20"/>
-                <w:szCs w:val="20"/>
-              </w:rPr>
-              <w:t>%</w:t>
             </w:r>
           </w:p>
         </w:tc>
@@ -1847,15 +1843,23 @@
                 <w:sz w:val="20"/>
                 <w:szCs w:val="20"/>
               </w:rPr>
-              <w:t>-0.2713</w:t>
-            </w:r>
-            <w:r>
-              <w:rPr>
-                <w:rFonts w:ascii="Arial" w:hAnsi="Arial" w:cs="Arial"/>
-                <w:sz w:val="20"/>
-                <w:szCs w:val="20"/>
-              </w:rPr>
-              <w:t>%</w:t>
+              <w:t>-0.</w:t>
+            </w:r>
+            <w:r>
+              <w:rPr>
+                <w:rFonts w:ascii="Arial" w:hAnsi="Arial" w:cs="Arial"/>
+                <w:sz w:val="20"/>
+                <w:szCs w:val="20"/>
+              </w:rPr>
+              <w:t>0</w:t>
+            </w:r>
+            <w:r>
+              <w:rPr>
+                <w:rFonts w:ascii="Arial" w:hAnsi="Arial" w:cs="Arial"/>
+                <w:sz w:val="20"/>
+                <w:szCs w:val="20"/>
+              </w:rPr>
+              <w:t>271</w:t>
             </w:r>
           </w:p>
         </w:tc>
@@ -1882,14 +1886,6 @@
                 <w:szCs w:val="20"/>
               </w:rPr>
               <w:t>0.1461</w:t>
-            </w:r>
-            <w:r>
-              <w:rPr>
-                <w:rFonts w:ascii="Arial" w:hAnsi="Arial" w:cs="Arial"/>
-                <w:sz w:val="20"/>
-                <w:szCs w:val="20"/>
-              </w:rPr>
-              <w:t>%</w:t>
             </w:r>
           </w:p>
         </w:tc>
@@ -1962,137 +1958,6 @@
           <w:lang w:val="de-DE"/>
         </w:rPr>
       </w:pPr>
-      <w:r>
-        <w:rPr>
-          <w:rFonts w:ascii="Arial" w:hAnsi="Arial" w:cs="Arial"/>
-          <w:kern w:val="0"/>
-          <w:sz w:val="24"/>
-          <w:szCs w:val="24"/>
-          <w:lang w:val="de-DE"/>
-        </w:rPr>
-        <w:lastRenderedPageBreak/>
-        <w:t xml:space="preserve">The intercept in the model represents the estimated log count for the abundance of native herbs and grasses when all predictor variables are zero. Negative slopes for annual precipitation, MrVBF, and K_perc indicate a decrease in the log count of native herbs and grasses with increasing values of these variables, corresponding to a </w:t>
-      </w:r>
-      <w:r>
-        <w:rPr>
-          <w:rFonts w:ascii="Arial" w:hAnsi="Arial" w:cs="Arial"/>
-          <w:kern w:val="0"/>
-          <w:sz w:val="24"/>
-          <w:szCs w:val="24"/>
-          <w:lang w:val="de-DE"/>
-        </w:rPr>
-        <w:t>0.0</w:t>
-      </w:r>
-      <w:r>
-        <w:rPr>
-          <w:rFonts w:ascii="Arial" w:hAnsi="Arial" w:cs="Arial"/>
-          <w:kern w:val="0"/>
-          <w:sz w:val="24"/>
-          <w:szCs w:val="24"/>
-          <w:lang w:val="de-DE"/>
-        </w:rPr>
-        <w:t xml:space="preserve">25%, </w:t>
-      </w:r>
-      <w:r>
-        <w:rPr>
-          <w:rFonts w:ascii="Arial" w:hAnsi="Arial" w:cs="Arial"/>
-          <w:kern w:val="0"/>
-          <w:sz w:val="24"/>
-          <w:szCs w:val="24"/>
-          <w:lang w:val="de-DE"/>
-        </w:rPr>
-        <w:t>0.</w:t>
-      </w:r>
-      <w:r>
-        <w:rPr>
-          <w:rFonts w:ascii="Arial" w:hAnsi="Arial" w:cs="Arial"/>
-          <w:kern w:val="0"/>
-          <w:sz w:val="24"/>
-          <w:szCs w:val="24"/>
-          <w:lang w:val="de-DE"/>
-        </w:rPr>
-        <w:t xml:space="preserve">17%, and </w:t>
-      </w:r>
-      <w:r>
-        <w:rPr>
-          <w:rFonts w:ascii="Arial" w:hAnsi="Arial" w:cs="Arial"/>
-          <w:kern w:val="0"/>
-          <w:sz w:val="24"/>
-          <w:szCs w:val="24"/>
-          <w:lang w:val="de-DE"/>
-        </w:rPr>
-        <w:t>0.</w:t>
-      </w:r>
-      <w:r>
-        <w:rPr>
-          <w:rFonts w:ascii="Arial" w:hAnsi="Arial" w:cs="Arial"/>
-          <w:kern w:val="0"/>
-          <w:sz w:val="24"/>
-          <w:szCs w:val="24"/>
-          <w:lang w:val="de-DE"/>
-        </w:rPr>
-        <w:t xml:space="preserve">27% negative change, respectively. Conversely, positive slopes for precipitation in the warmest and coldest quarters suggest an increase of </w:t>
-      </w:r>
-      <w:r>
-        <w:rPr>
-          <w:rFonts w:ascii="Arial" w:hAnsi="Arial" w:cs="Arial"/>
-          <w:kern w:val="0"/>
-          <w:sz w:val="24"/>
-          <w:szCs w:val="24"/>
-          <w:lang w:val="de-DE"/>
-        </w:rPr>
-        <w:t>0.0</w:t>
-      </w:r>
-      <w:r>
-        <w:rPr>
-          <w:rFonts w:ascii="Arial" w:hAnsi="Arial" w:cs="Arial"/>
-          <w:kern w:val="0"/>
-          <w:sz w:val="24"/>
-          <w:szCs w:val="24"/>
-          <w:lang w:val="de-DE"/>
-        </w:rPr>
-        <w:t xml:space="preserve">64% and </w:t>
-      </w:r>
-      <w:r>
-        <w:rPr>
-          <w:rFonts w:ascii="Arial" w:hAnsi="Arial" w:cs="Arial"/>
-          <w:kern w:val="0"/>
-          <w:sz w:val="24"/>
-          <w:szCs w:val="24"/>
-          <w:lang w:val="de-DE"/>
-        </w:rPr>
-        <w:t>0.0</w:t>
-      </w:r>
-      <w:r>
-        <w:rPr>
-          <w:rFonts w:ascii="Arial" w:hAnsi="Arial" w:cs="Arial"/>
-          <w:kern w:val="0"/>
-          <w:sz w:val="24"/>
-          <w:szCs w:val="24"/>
-          <w:lang w:val="de-DE"/>
-        </w:rPr>
-        <w:t xml:space="preserve">46% in the </w:t>
-      </w:r>
-      <w:r>
-        <w:rPr>
-          <w:rFonts w:ascii="Arial" w:hAnsi="Arial" w:cs="Arial"/>
-          <w:kern w:val="0"/>
-          <w:sz w:val="24"/>
-          <w:szCs w:val="24"/>
-          <w:lang w:val="de-DE"/>
-        </w:rPr>
-        <w:t xml:space="preserve">procentual cover </w:t>
-      </w:r>
-      <w:r>
-        <w:rPr>
-          <w:rFonts w:ascii="Arial" w:hAnsi="Arial" w:cs="Arial"/>
-          <w:kern w:val="0"/>
-          <w:sz w:val="24"/>
-          <w:szCs w:val="24"/>
-          <w:lang w:val="de-DE"/>
-        </w:rPr>
-        <w:t>of native herbs and grasses for a one-unit change in precipitation in these quarters.</w:t>
-      </w:r>
     </w:p>
     <w:p>
       <w:pPr>
@@ -2109,6 +1974,262 @@
           <w:lang w:val="de-DE"/>
         </w:rPr>
       </w:pPr>
+      <w:r>
+        <w:rPr>
+          <w:rFonts w:ascii="Arial" w:hAnsi="Arial" w:cs="Arial"/>
+          <w:kern w:val="0"/>
+          <w:sz w:val="24"/>
+          <w:szCs w:val="24"/>
+          <w:lang w:val="de-DE"/>
+        </w:rPr>
+        <w:t xml:space="preserve">The intercept in the model represents the estimated </w:t>
+      </w:r>
+      <w:r>
+        <w:rPr>
+          <w:rFonts w:ascii="Arial" w:hAnsi="Arial" w:cs="Arial"/>
+          <w:kern w:val="0"/>
+          <w:sz w:val="24"/>
+          <w:szCs w:val="24"/>
+          <w:lang w:val="de-DE"/>
+        </w:rPr>
+        <w:t xml:space="preserve">log </w:t>
+      </w:r>
+      <w:r>
+        <w:rPr>
+          <w:rFonts w:ascii="Arial" w:hAnsi="Arial" w:cs="Arial"/>
+          <w:kern w:val="0"/>
+          <w:sz w:val="24"/>
+          <w:szCs w:val="24"/>
+          <w:lang w:val="de-DE"/>
+        </w:rPr>
+        <w:t>rate (rate because we have percentual values between 0-100%)</w:t>
+      </w:r>
+      <w:r>
+        <w:rPr>
+          <w:rFonts w:ascii="Arial" w:hAnsi="Arial" w:cs="Arial"/>
+          <w:kern w:val="0"/>
+          <w:sz w:val="24"/>
+          <w:szCs w:val="24"/>
+          <w:lang w:val="de-DE"/>
+        </w:rPr>
+        <w:t xml:space="preserve"> when all predictor variables are zero. </w:t>
+      </w:r>
+      <w:r>
+        <w:rPr>
+          <w:rFonts w:ascii="Arial" w:hAnsi="Arial" w:cs="Arial"/>
+          <w:kern w:val="0"/>
+          <w:sz w:val="24"/>
+          <w:szCs w:val="24"/>
+          <w:lang w:val="de-DE"/>
+        </w:rPr>
+        <w:t>The n</w:t>
+      </w:r>
+      <w:r>
+        <w:rPr>
+          <w:rFonts w:ascii="Arial" w:hAnsi="Arial" w:cs="Arial"/>
+          <w:kern w:val="0"/>
+          <w:sz w:val="24"/>
+          <w:szCs w:val="24"/>
+          <w:lang w:val="de-DE"/>
+        </w:rPr>
+        <w:t xml:space="preserve">egative slopes for annual precipitation, MrVBF, and K_perc indicate a decrease in the log </w:t>
+      </w:r>
+      <w:r>
+        <w:rPr>
+          <w:rFonts w:ascii="Arial" w:hAnsi="Arial" w:cs="Arial"/>
+          <w:kern w:val="0"/>
+          <w:sz w:val="24"/>
+          <w:szCs w:val="24"/>
+          <w:lang w:val="de-DE"/>
+        </w:rPr>
+        <w:t>rate</w:t>
+      </w:r>
+      <w:r>
+        <w:rPr>
+          <w:rFonts w:ascii="Arial" w:hAnsi="Arial" w:cs="Arial"/>
+          <w:kern w:val="0"/>
+          <w:sz w:val="24"/>
+          <w:szCs w:val="24"/>
+          <w:lang w:val="de-DE"/>
+        </w:rPr>
+        <w:t xml:space="preserve"> of native herbs and grasses with increasing values of these variables, corresponding to 2</w:t>
+      </w:r>
+      <w:r>
+        <w:rPr>
+          <w:rFonts w:ascii="Arial" w:hAnsi="Arial" w:cs="Arial"/>
+          <w:kern w:val="0"/>
+          <w:sz w:val="24"/>
+          <w:szCs w:val="24"/>
+          <w:lang w:val="de-DE"/>
+        </w:rPr>
+        <w:t>.</w:t>
+      </w:r>
+      <w:r>
+        <w:rPr>
+          <w:rFonts w:ascii="Arial" w:hAnsi="Arial" w:cs="Arial"/>
+          <w:kern w:val="0"/>
+          <w:sz w:val="24"/>
+          <w:szCs w:val="24"/>
+          <w:lang w:val="de-DE"/>
+        </w:rPr>
+        <w:t>5%, 1</w:t>
+      </w:r>
+      <w:r>
+        <w:rPr>
+          <w:rFonts w:ascii="Arial" w:hAnsi="Arial" w:cs="Arial"/>
+          <w:kern w:val="0"/>
+          <w:sz w:val="24"/>
+          <w:szCs w:val="24"/>
+          <w:lang w:val="de-DE"/>
+        </w:rPr>
+        <w:t>.</w:t>
+      </w:r>
+      <w:r>
+        <w:rPr>
+          <w:rFonts w:ascii="Arial" w:hAnsi="Arial" w:cs="Arial"/>
+          <w:kern w:val="0"/>
+          <w:sz w:val="24"/>
+          <w:szCs w:val="24"/>
+          <w:lang w:val="de-DE"/>
+        </w:rPr>
+        <w:t>7%, and 2</w:t>
+      </w:r>
+      <w:r>
+        <w:rPr>
+          <w:rFonts w:ascii="Arial" w:hAnsi="Arial" w:cs="Arial"/>
+          <w:kern w:val="0"/>
+          <w:sz w:val="24"/>
+          <w:szCs w:val="24"/>
+          <w:lang w:val="de-DE"/>
+        </w:rPr>
+        <w:t>.</w:t>
+      </w:r>
+      <w:r>
+        <w:rPr>
+          <w:rFonts w:ascii="Arial" w:hAnsi="Arial" w:cs="Arial"/>
+          <w:kern w:val="0"/>
+          <w:sz w:val="24"/>
+          <w:szCs w:val="24"/>
+          <w:lang w:val="de-DE"/>
+        </w:rPr>
+        <w:t xml:space="preserve">7% </w:t>
+      </w:r>
+      <w:r>
+        <w:rPr>
+          <w:rFonts w:ascii="Arial" w:hAnsi="Arial" w:cs="Arial"/>
+          <w:kern w:val="0"/>
+          <w:sz w:val="24"/>
+          <w:szCs w:val="24"/>
+          <w:lang w:val="de-DE"/>
+        </w:rPr>
+        <w:t xml:space="preserve">negative </w:t>
+      </w:r>
+      <w:r>
+        <w:rPr>
+          <w:rFonts w:ascii="Arial" w:hAnsi="Arial" w:cs="Arial"/>
+          <w:kern w:val="0"/>
+          <w:sz w:val="24"/>
+          <w:szCs w:val="24"/>
+          <w:lang w:val="de-DE"/>
+        </w:rPr>
+        <w:t>change, respectively. Conversely, positive slopes for precipitation in the warmest and coldest quarters suggest an increase of 6</w:t>
+      </w:r>
+      <w:r>
+        <w:rPr>
+          <w:rFonts w:ascii="Arial" w:hAnsi="Arial" w:cs="Arial"/>
+          <w:kern w:val="0"/>
+          <w:sz w:val="24"/>
+          <w:szCs w:val="24"/>
+          <w:lang w:val="de-DE"/>
+        </w:rPr>
+        <w:t>.</w:t>
+      </w:r>
+      <w:r>
+        <w:rPr>
+          <w:rFonts w:ascii="Arial" w:hAnsi="Arial" w:cs="Arial"/>
+          <w:kern w:val="0"/>
+          <w:sz w:val="24"/>
+          <w:szCs w:val="24"/>
+          <w:lang w:val="de-DE"/>
+        </w:rPr>
+        <w:t>4% and 4</w:t>
+      </w:r>
+      <w:r>
+        <w:rPr>
+          <w:rFonts w:ascii="Arial" w:hAnsi="Arial" w:cs="Arial"/>
+          <w:kern w:val="0"/>
+          <w:sz w:val="24"/>
+          <w:szCs w:val="24"/>
+          <w:lang w:val="de-DE"/>
+        </w:rPr>
+        <w:t>.</w:t>
+      </w:r>
+      <w:r>
+        <w:rPr>
+          <w:rFonts w:ascii="Arial" w:hAnsi="Arial" w:cs="Arial"/>
+          <w:kern w:val="0"/>
+          <w:sz w:val="24"/>
+          <w:szCs w:val="24"/>
+          <w:lang w:val="de-DE"/>
+        </w:rPr>
+        <w:t xml:space="preserve">6% in the </w:t>
+      </w:r>
+      <w:r>
+        <w:rPr>
+          <w:rFonts w:ascii="Arial" w:hAnsi="Arial" w:cs="Arial"/>
+          <w:kern w:val="0"/>
+          <w:sz w:val="24"/>
+          <w:szCs w:val="24"/>
+          <w:lang w:val="de-DE"/>
+        </w:rPr>
+        <w:t xml:space="preserve">log </w:t>
+      </w:r>
+      <w:r>
+        <w:rPr>
+          <w:rFonts w:ascii="Arial" w:hAnsi="Arial" w:cs="Arial"/>
+          <w:kern w:val="0"/>
+          <w:sz w:val="24"/>
+          <w:szCs w:val="24"/>
+          <w:lang w:val="de-DE"/>
+        </w:rPr>
+        <w:t>rate</w:t>
+      </w:r>
+      <w:r>
+        <w:rPr>
+          <w:rFonts w:ascii="Arial" w:hAnsi="Arial" w:cs="Arial"/>
+          <w:kern w:val="0"/>
+          <w:sz w:val="24"/>
+          <w:szCs w:val="24"/>
+          <w:lang w:val="de-DE"/>
+        </w:rPr>
+        <w:t xml:space="preserve"> for a one-unit change in precipitation in these quarters</w:t>
+      </w:r>
+      <w:r>
+        <w:rPr>
+          <w:rFonts w:ascii="Arial" w:hAnsi="Arial" w:cs="Arial"/>
+          <w:kern w:val="0"/>
+          <w:sz w:val="24"/>
+          <w:szCs w:val="24"/>
+          <w:lang w:val="de-DE"/>
+        </w:rPr>
+        <w:t xml:space="preserve"> (Table 1).</w:t>
+      </w:r>
+    </w:p>
+    <w:p>
+      <w:pPr>
+        <w:autoSpaceDE w:val="0"/>
+        <w:autoSpaceDN w:val="0"/>
+        <w:adjustRightInd w:val="0"/>
+        <w:spacing w:after="0" w:line="240" w:lineRule="auto"/>
+        <w:jc w:val="both"/>
+        <w:rPr>
+          <w:rFonts w:ascii="Arial" w:hAnsi="Arial" w:cs="Arial"/>
+          <w:kern w:val="0"/>
+          <w:sz w:val="24"/>
+          <w:szCs w:val="24"/>
+          <w:lang w:val="de-DE"/>
+        </w:rPr>
+      </w:pPr>
     </w:p>
     <w:p>
       <w:pPr>
@@ -2118,24 +2239,14 @@
       <w:r>
         <w:t xml:space="preserve">Table </w:t>
       </w:r>
-      <w:r>
-        <w:fldChar w:fldCharType="begin"/>
-      </w:r>
-      <w:r>
-        <w:instrText xml:space="preserve"> SEQ Table \* ARABIC </w:instrText>
-      </w:r>
-      <w:r>
-        <w:fldChar w:fldCharType="separate"/>
-      </w:r>
-      <w:r>
-        <w:rPr>
-          <w:noProof/>
-        </w:rPr>
-        <w:t>2</w:t>
-      </w:r>
-      <w:r>
-        <w:fldChar w:fldCharType="end"/>
-      </w:r>
+      <w:fldSimple w:instr=" SEQ Table \* ARABIC ">
+        <w:r>
+          <w:rPr>
+            <w:noProof/>
+          </w:rPr>
+          <w:t>2</w:t>
+        </w:r>
+      </w:fldSimple>
       <w:r>
         <w:t>:</w:t>
       </w:r>
@@ -2143,13 +2254,16 @@
         <w:t xml:space="preserve"> </w:t>
       </w:r>
       <w:r>
-        <w:t xml:space="preserve">Output of the general linear model for </w:t>
-      </w:r>
-      <w:r>
-        <w:t xml:space="preserve">exotic </w:t>
-      </w:r>
-      <w:r>
-        <w:t>herbs and grasses. The Estimate is the % cover of native herbs and grasses.</w:t>
+        <w:t xml:space="preserve">Output of the general linear model for exotic herbs and grasses. </w:t>
+      </w:r>
+      <w:r>
+        <w:t>The abiotic one-unit units: precipitations in mm, MrVBF scale between 0-10, Potassium concentration in 1</w:t>
+      </w:r>
+      <w:r>
+        <w:t>0</w:t>
+      </w:r>
+      <w:r>
+        <w:t>% steps.</w:t>
       </w:r>
     </w:p>
     <w:tbl>
@@ -2207,7 +2321,23 @@
                 <w:sz w:val="20"/>
                 <w:szCs w:val="20"/>
               </w:rPr>
-              <w:t>Plant_cover ~ annual_precipitation + precipitation_warmest_quarter + precipitation_coldest_quarter + +MrVBF + K_perc</w:t>
+              <w:t>Plant_cover ~ annual_precipitation + precipitation_warmest_quarter + precipitation_coldest_quarter +</w:t>
+            </w:r>
+            <w:r>
+              <w:rPr>
+                <w:rFonts w:ascii="Arial" w:hAnsi="Arial" w:cs="Arial"/>
+                <w:sz w:val="20"/>
+                <w:szCs w:val="20"/>
+              </w:rPr>
+              <w:t xml:space="preserve"> </w:t>
+            </w:r>
+            <w:r>
+              <w:rPr>
+                <w:rFonts w:ascii="Arial" w:hAnsi="Arial" w:cs="Arial"/>
+                <w:sz w:val="20"/>
+                <w:szCs w:val="20"/>
+              </w:rPr>
+              <w:t>MrVBF + K_perc</w:t>
             </w:r>
             <w:r>
               <w:rPr>
@@ -2413,14 +2543,6 @@
               </w:rPr>
               <w:t>2.2514</w:t>
             </w:r>
-            <w:r>
-              <w:rPr>
-                <w:rFonts w:ascii="Arial" w:hAnsi="Arial" w:cs="Arial"/>
-                <w:sz w:val="20"/>
-                <w:szCs w:val="20"/>
-              </w:rPr>
-              <w:t>%</w:t>
-            </w:r>
           </w:p>
         </w:tc>
         <w:tc>
@@ -2446,14 +2568,6 @@
                 <w:szCs w:val="20"/>
               </w:rPr>
               <w:t>0.9620</w:t>
-            </w:r>
-            <w:r>
-              <w:rPr>
-                <w:rFonts w:ascii="Arial" w:hAnsi="Arial" w:cs="Arial"/>
-                <w:sz w:val="20"/>
-                <w:szCs w:val="20"/>
-              </w:rPr>
-              <w:t>%</w:t>
             </w:r>
           </w:p>
         </w:tc>
@@ -2560,14 +2674,6 @@
               </w:rPr>
               <w:t>0.0342</w:t>
             </w:r>
-            <w:r>
-              <w:rPr>
-                <w:rFonts w:ascii="Arial" w:hAnsi="Arial" w:cs="Arial"/>
-                <w:sz w:val="20"/>
-                <w:szCs w:val="20"/>
-              </w:rPr>
-              <w:t>%</w:t>
-            </w:r>
           </w:p>
         </w:tc>
         <w:tc>
@@ -2590,14 +2696,6 @@
                 <w:szCs w:val="20"/>
               </w:rPr>
               <w:t>0.0087</w:t>
-            </w:r>
-            <w:r>
-              <w:rPr>
-                <w:rFonts w:ascii="Arial" w:hAnsi="Arial" w:cs="Arial"/>
-                <w:sz w:val="20"/>
-                <w:szCs w:val="20"/>
-              </w:rPr>
-              <w:t>%</w:t>
             </w:r>
           </w:p>
         </w:tc>
@@ -2698,14 +2796,6 @@
               </w:rPr>
               <w:t>-0.0879</w:t>
             </w:r>
-            <w:r>
-              <w:rPr>
-                <w:rFonts w:ascii="Arial" w:hAnsi="Arial" w:cs="Arial"/>
-                <w:sz w:val="20"/>
-                <w:szCs w:val="20"/>
-              </w:rPr>
-              <w:t>%</w:t>
-            </w:r>
           </w:p>
         </w:tc>
         <w:tc>
@@ -2728,14 +2818,6 @@
                 <w:szCs w:val="20"/>
               </w:rPr>
               <w:t>0.0306</w:t>
-            </w:r>
-            <w:r>
-              <w:rPr>
-                <w:rFonts w:ascii="Arial" w:hAnsi="Arial" w:cs="Arial"/>
-                <w:sz w:val="20"/>
-                <w:szCs w:val="20"/>
-              </w:rPr>
-              <w:t>%</w:t>
             </w:r>
           </w:p>
         </w:tc>
@@ -2836,14 +2918,6 @@
               </w:rPr>
               <w:t>-0.0576</w:t>
             </w:r>
-            <w:r>
-              <w:rPr>
-                <w:rFonts w:ascii="Arial" w:hAnsi="Arial" w:cs="Arial"/>
-                <w:sz w:val="20"/>
-                <w:szCs w:val="20"/>
-              </w:rPr>
-              <w:t>%</w:t>
-            </w:r>
           </w:p>
         </w:tc>
         <w:tc>
@@ -2866,14 +2940,6 @@
                 <w:szCs w:val="20"/>
               </w:rPr>
               <w:t>0.0141</w:t>
-            </w:r>
-            <w:r>
-              <w:rPr>
-                <w:rFonts w:ascii="Arial" w:hAnsi="Arial" w:cs="Arial"/>
-                <w:sz w:val="20"/>
-                <w:szCs w:val="20"/>
-              </w:rPr>
-              <w:t>%</w:t>
             </w:r>
           </w:p>
         </w:tc>
@@ -2974,14 +3040,6 @@
               </w:rPr>
               <w:t>-0.0210</w:t>
             </w:r>
-            <w:r>
-              <w:rPr>
-                <w:rFonts w:ascii="Arial" w:hAnsi="Arial" w:cs="Arial"/>
-                <w:sz w:val="20"/>
-                <w:szCs w:val="20"/>
-              </w:rPr>
-              <w:t>%</w:t>
-            </w:r>
           </w:p>
         </w:tc>
         <w:tc>
@@ -3004,14 +3062,6 @@
                 <w:szCs w:val="20"/>
               </w:rPr>
               <w:t>0.0271</w:t>
-            </w:r>
-            <w:r>
-              <w:rPr>
-                <w:rFonts w:ascii="Arial" w:hAnsi="Arial" w:cs="Arial"/>
-                <w:sz w:val="20"/>
-                <w:szCs w:val="20"/>
-              </w:rPr>
-              <w:t>%</w:t>
             </w:r>
           </w:p>
         </w:tc>
@@ -3116,15 +3166,23 @@
                 <w:sz w:val="20"/>
                 <w:szCs w:val="20"/>
               </w:rPr>
-              <w:t>0.5704</w:t>
-            </w:r>
-            <w:r>
-              <w:rPr>
-                <w:rFonts w:ascii="Arial" w:hAnsi="Arial" w:cs="Arial"/>
-                <w:sz w:val="20"/>
-                <w:szCs w:val="20"/>
-              </w:rPr>
-              <w:t>%</w:t>
+              <w:t>0.</w:t>
+            </w:r>
+            <w:r>
+              <w:rPr>
+                <w:rFonts w:ascii="Arial" w:hAnsi="Arial" w:cs="Arial"/>
+                <w:sz w:val="20"/>
+                <w:szCs w:val="20"/>
+              </w:rPr>
+              <w:t>0</w:t>
+            </w:r>
+            <w:r>
+              <w:rPr>
+                <w:rFonts w:ascii="Arial" w:hAnsi="Arial" w:cs="Arial"/>
+                <w:sz w:val="20"/>
+                <w:szCs w:val="20"/>
+              </w:rPr>
+              <w:t>570</w:t>
             </w:r>
           </w:p>
         </w:tc>
@@ -3151,14 +3209,6 @@
                 <w:szCs w:val="20"/>
               </w:rPr>
               <w:t>0.1092</w:t>
-            </w:r>
-            <w:r>
-              <w:rPr>
-                <w:rFonts w:ascii="Arial" w:hAnsi="Arial" w:cs="Arial"/>
-                <w:sz w:val="20"/>
-                <w:szCs w:val="20"/>
-              </w:rPr>
-              <w:t>%</w:t>
             </w:r>
           </w:p>
         </w:tc>
@@ -3255,7 +3305,47 @@
           <w:szCs w:val="24"/>
           <w:lang w:val="de-DE"/>
         </w:rPr>
-        <w:t xml:space="preserve">For exotic herbs and grasses, contrasting effects were observed with the five abiotic factors. The intercept indicated a smaller value for exotic herbs and grasses when all predictor variables </w:t>
+        <w:t xml:space="preserve">For exotic herbs and grasses, contrasting effects were observed with the five abiotic factors. The intercept indicated a smaller </w:t>
+      </w:r>
+      <w:r>
+        <w:rPr>
+          <w:rFonts w:ascii="Arial" w:hAnsi="Arial" w:cs="Arial"/>
+          <w:kern w:val="0"/>
+          <w:sz w:val="24"/>
+          <w:szCs w:val="24"/>
+          <w:lang w:val="de-DE"/>
+        </w:rPr>
+        <w:t xml:space="preserve">estimated </w:t>
+      </w:r>
+      <w:r>
+        <w:rPr>
+          <w:rFonts w:ascii="Arial" w:hAnsi="Arial" w:cs="Arial"/>
+          <w:kern w:val="0"/>
+          <w:sz w:val="24"/>
+          <w:szCs w:val="24"/>
+          <w:lang w:val="de-DE"/>
+        </w:rPr>
+        <w:t xml:space="preserve">log </w:t>
+      </w:r>
+      <w:r>
+        <w:rPr>
+          <w:rFonts w:ascii="Arial" w:hAnsi="Arial" w:cs="Arial"/>
+          <w:kern w:val="0"/>
+          <w:sz w:val="24"/>
+          <w:szCs w:val="24"/>
+          <w:lang w:val="de-DE"/>
+        </w:rPr>
+        <w:t>rate</w:t>
+      </w:r>
+      <w:r>
+        <w:rPr>
+          <w:rFonts w:ascii="Arial" w:hAnsi="Arial" w:cs="Arial"/>
+          <w:kern w:val="0"/>
+          <w:sz w:val="24"/>
+          <w:szCs w:val="24"/>
+          <w:lang w:val="de-DE"/>
+        </w:rPr>
+        <w:t xml:space="preserve"> when all predictor variables </w:t>
       </w:r>
       <w:r>
         <w:rPr>
@@ -3275,87 +3365,167 @@
           <w:szCs w:val="24"/>
           <w:lang w:val="de-DE"/>
         </w:rPr>
-        <w:t xml:space="preserve">re zero. Negative slopes for precipitation in the warmest and coldest quarters implied a </w:t>
-      </w:r>
-      <w:r>
-        <w:rPr>
-          <w:rFonts w:ascii="Arial" w:hAnsi="Arial" w:cs="Arial"/>
-          <w:kern w:val="0"/>
-          <w:sz w:val="24"/>
-          <w:szCs w:val="24"/>
-          <w:lang w:val="de-DE"/>
-        </w:rPr>
-        <w:t>0.0</w:t>
-      </w:r>
-      <w:r>
-        <w:rPr>
-          <w:rFonts w:ascii="Arial" w:hAnsi="Arial" w:cs="Arial"/>
-          <w:kern w:val="0"/>
-          <w:sz w:val="24"/>
-          <w:szCs w:val="24"/>
-          <w:lang w:val="de-DE"/>
-        </w:rPr>
-        <w:t xml:space="preserve">87% and a </w:t>
-      </w:r>
-      <w:r>
-        <w:rPr>
-          <w:rFonts w:ascii="Arial" w:hAnsi="Arial" w:cs="Arial"/>
-          <w:kern w:val="0"/>
-          <w:sz w:val="24"/>
-          <w:szCs w:val="24"/>
-          <w:lang w:val="de-DE"/>
-        </w:rPr>
-        <w:t>0.0</w:t>
-      </w:r>
-      <w:r>
-        <w:rPr>
-          <w:rFonts w:ascii="Arial" w:hAnsi="Arial" w:cs="Arial"/>
-          <w:kern w:val="0"/>
-          <w:sz w:val="24"/>
-          <w:szCs w:val="24"/>
-          <w:lang w:val="de-DE"/>
-        </w:rPr>
-        <w:t xml:space="preserve">57% negative change, respectively, in the abundance of exotic herbs and grasses for a one-unit change in precipitation in these quarters. MrVBF exhibited a negligible effect, with the slope dropping to zero within the standard error rate. Conversely, annual precipitation and potassium concentration (K_perc) displayed positive effects on the frequency of exotic herbs and grasses. While annual precipitation showed a modest effect of a </w:t>
-      </w:r>
-      <w:r>
-        <w:rPr>
-          <w:rFonts w:ascii="Arial" w:hAnsi="Arial" w:cs="Arial"/>
-          <w:kern w:val="0"/>
-          <w:sz w:val="24"/>
-          <w:szCs w:val="24"/>
-          <w:lang w:val="de-DE"/>
-        </w:rPr>
-        <w:t>0.0</w:t>
-      </w:r>
-      <w:r>
-        <w:rPr>
-          <w:rFonts w:ascii="Arial" w:hAnsi="Arial" w:cs="Arial"/>
-          <w:kern w:val="0"/>
-          <w:sz w:val="24"/>
-          <w:szCs w:val="24"/>
-          <w:lang w:val="de-DE"/>
-        </w:rPr>
-        <w:t xml:space="preserve">34% change for a one-unit change, a one-unit change in potassium concentration had an estimated effect of </w:t>
-      </w:r>
-      <w:r>
-        <w:rPr>
-          <w:rFonts w:ascii="Arial" w:hAnsi="Arial" w:cs="Arial"/>
-          <w:kern w:val="0"/>
-          <w:sz w:val="24"/>
-          <w:szCs w:val="24"/>
-          <w:lang w:val="de-DE"/>
-        </w:rPr>
-        <w:t>0.</w:t>
-      </w:r>
-      <w:r>
-        <w:rPr>
-          <w:rFonts w:ascii="Arial" w:hAnsi="Arial" w:cs="Arial"/>
-          <w:kern w:val="0"/>
-          <w:sz w:val="24"/>
-          <w:szCs w:val="24"/>
-          <w:lang w:val="de-DE"/>
-        </w:rPr>
-        <w:t>57%.</w:t>
+        <w:t>re zero. Negative slopes for precipitation in the warmest and coldest quarters implied a</w:t>
+      </w:r>
+      <w:r>
+        <w:rPr>
+          <w:rFonts w:ascii="Arial" w:hAnsi="Arial" w:cs="Arial"/>
+          <w:kern w:val="0"/>
+          <w:sz w:val="24"/>
+          <w:szCs w:val="24"/>
+          <w:lang w:val="de-DE"/>
+        </w:rPr>
+        <w:t>n</w:t>
+      </w:r>
+      <w:r>
+        <w:rPr>
+          <w:rFonts w:ascii="Arial" w:hAnsi="Arial" w:cs="Arial"/>
+          <w:kern w:val="0"/>
+          <w:sz w:val="24"/>
+          <w:szCs w:val="24"/>
+          <w:lang w:val="de-DE"/>
+        </w:rPr>
+        <w:t xml:space="preserve"> 8</w:t>
+      </w:r>
+      <w:r>
+        <w:rPr>
+          <w:rFonts w:ascii="Arial" w:hAnsi="Arial" w:cs="Arial"/>
+          <w:kern w:val="0"/>
+          <w:sz w:val="24"/>
+          <w:szCs w:val="24"/>
+          <w:lang w:val="de-DE"/>
+        </w:rPr>
+        <w:t>.</w:t>
+      </w:r>
+      <w:r>
+        <w:rPr>
+          <w:rFonts w:ascii="Arial" w:hAnsi="Arial" w:cs="Arial"/>
+          <w:kern w:val="0"/>
+          <w:sz w:val="24"/>
+          <w:szCs w:val="24"/>
+          <w:lang w:val="de-DE"/>
+        </w:rPr>
+        <w:t>7% and a 5</w:t>
+      </w:r>
+      <w:r>
+        <w:rPr>
+          <w:rFonts w:ascii="Arial" w:hAnsi="Arial" w:cs="Arial"/>
+          <w:kern w:val="0"/>
+          <w:sz w:val="24"/>
+          <w:szCs w:val="24"/>
+          <w:lang w:val="de-DE"/>
+        </w:rPr>
+        <w:t>.</w:t>
+      </w:r>
+      <w:r>
+        <w:rPr>
+          <w:rFonts w:ascii="Arial" w:hAnsi="Arial" w:cs="Arial"/>
+          <w:kern w:val="0"/>
+          <w:sz w:val="24"/>
+          <w:szCs w:val="24"/>
+          <w:lang w:val="de-DE"/>
+        </w:rPr>
+        <w:t xml:space="preserve">7% negative change, respectively, </w:t>
+      </w:r>
+      <w:r>
+        <w:rPr>
+          <w:rFonts w:ascii="Arial" w:hAnsi="Arial" w:cs="Arial"/>
+          <w:kern w:val="0"/>
+          <w:sz w:val="24"/>
+          <w:szCs w:val="24"/>
+          <w:lang w:val="de-DE"/>
+        </w:rPr>
+        <w:t xml:space="preserve">in the log </w:t>
+      </w:r>
+      <w:r>
+        <w:rPr>
+          <w:rFonts w:ascii="Arial" w:hAnsi="Arial" w:cs="Arial"/>
+          <w:kern w:val="0"/>
+          <w:sz w:val="24"/>
+          <w:szCs w:val="24"/>
+          <w:lang w:val="de-DE"/>
+        </w:rPr>
+        <w:t>rate</w:t>
+      </w:r>
+      <w:r>
+        <w:rPr>
+          <w:rFonts w:ascii="Arial" w:hAnsi="Arial" w:cs="Arial"/>
+          <w:kern w:val="0"/>
+          <w:sz w:val="24"/>
+          <w:szCs w:val="24"/>
+          <w:lang w:val="de-DE"/>
+        </w:rPr>
+        <w:t xml:space="preserve"> for a one-unit change in precipitation in these quarters. MrVBF exhibited a negligible effect, with the slope dropping to zero within the standard error rate. Conversely, annual precipitation and potassium concentration (K_perc) displayed positive effects on</w:t>
+      </w:r>
+      <w:r>
+        <w:rPr>
+          <w:rFonts w:ascii="Arial" w:hAnsi="Arial" w:cs="Arial"/>
+          <w:kern w:val="0"/>
+          <w:sz w:val="24"/>
+          <w:szCs w:val="24"/>
+          <w:lang w:val="de-DE"/>
+        </w:rPr>
+        <w:t xml:space="preserve"> the log </w:t>
+      </w:r>
+      <w:r>
+        <w:rPr>
+          <w:rFonts w:ascii="Arial" w:hAnsi="Arial" w:cs="Arial"/>
+          <w:kern w:val="0"/>
+          <w:sz w:val="24"/>
+          <w:szCs w:val="24"/>
+          <w:lang w:val="de-DE"/>
+        </w:rPr>
+        <w:t>rate of exotic herbs and grasses' percentual cover</w:t>
+      </w:r>
+      <w:r>
+        <w:rPr>
+          <w:rFonts w:ascii="Arial" w:hAnsi="Arial" w:cs="Arial"/>
+          <w:kern w:val="0"/>
+          <w:sz w:val="24"/>
+          <w:szCs w:val="24"/>
+          <w:lang w:val="de-DE"/>
+        </w:rPr>
+        <w:t>. While annual precipitation showed a modest effect of a 3</w:t>
+      </w:r>
+      <w:r>
+        <w:rPr>
+          <w:rFonts w:ascii="Arial" w:hAnsi="Arial" w:cs="Arial"/>
+          <w:kern w:val="0"/>
+          <w:sz w:val="24"/>
+          <w:szCs w:val="24"/>
+          <w:lang w:val="de-DE"/>
+        </w:rPr>
+        <w:t>.</w:t>
+      </w:r>
+      <w:r>
+        <w:rPr>
+          <w:rFonts w:ascii="Arial" w:hAnsi="Arial" w:cs="Arial"/>
+          <w:kern w:val="0"/>
+          <w:sz w:val="24"/>
+          <w:szCs w:val="24"/>
+          <w:lang w:val="de-DE"/>
+        </w:rPr>
+        <w:t>4% change for a one-unit change, a one-unit change in potassium concentration had an estimated effect of 57%</w:t>
+      </w:r>
+      <w:r>
+        <w:rPr>
+          <w:rFonts w:ascii="Arial" w:hAnsi="Arial" w:cs="Arial"/>
+          <w:kern w:val="0"/>
+          <w:sz w:val="24"/>
+          <w:szCs w:val="24"/>
+          <w:lang w:val="de-DE"/>
+        </w:rPr>
+        <w:t xml:space="preserve"> on the log rate</w:t>
+      </w:r>
+      <w:r>
+        <w:rPr>
+          <w:rFonts w:ascii="Arial" w:hAnsi="Arial" w:cs="Arial"/>
+          <w:kern w:val="0"/>
+          <w:sz w:val="24"/>
+          <w:szCs w:val="24"/>
+          <w:lang w:val="de-DE"/>
+        </w:rPr>
+        <w:t xml:space="preserve"> (Table 2).</w:t>
       </w:r>
     </w:p>
     <w:p>
@@ -3387,11 +3557,12 @@
         <w:rPr>
           <w:noProof/>
         </w:rPr>
+        <w:lastRenderedPageBreak/>
         <w:drawing>
-          <wp:inline distT="0" distB="0" distL="0" distR="0" wp14:anchorId="59A11F3E" wp14:editId="33532EBC">
+          <wp:inline distT="0" distB="0" distL="0" distR="0" wp14:anchorId="57F9E1EF" wp14:editId="33405777">
             <wp:extent cx="5757684" cy="2517653"/>
             <wp:effectExtent l="0" t="0" r="0" b="0"/>
-            <wp:docPr id="803590989" name="Grafik 8"/>
+            <wp:docPr id="504352567" name="Grafik 1"/>
             <wp:cNvGraphicFramePr>
               <a:graphicFrameLocks xmlns:a="http://schemas.openxmlformats.org/drawingml/2006/main" noChangeAspect="1"/>
             </wp:cNvGraphicFramePr>
@@ -3399,11 +3570,11 @@
               <a:graphicData uri="http://schemas.openxmlformats.org/drawingml/2006/picture">
                 <pic:pic xmlns:pic="http://schemas.openxmlformats.org/drawingml/2006/picture">
                   <pic:nvPicPr>
-                    <pic:cNvPr id="803590989" name="Grafik 803590989"/>
+                    <pic:cNvPr id="504352567" name="Grafik 504352567"/>
                     <pic:cNvPicPr/>
                   </pic:nvPicPr>
                   <pic:blipFill>
-                    <a:blip r:embed="rId5" cstate="print">
+                    <a:blip r:embed="rId7" cstate="print">
                       <a:extLst>
                         <a:ext uri="{28A0092B-C50C-407E-A947-70E740481C1C}">
                           <a14:useLocalDpi xmlns:a14="http://schemas.microsoft.com/office/drawing/2010/main" val="0"/>
@@ -3434,39 +3605,44 @@
       <w:pPr>
         <w:pStyle w:val="Beschriftung"/>
         <w:jc w:val="both"/>
-        <w:rPr>
-          <w:rFonts w:ascii="Arial" w:hAnsi="Arial" w:cs="Arial"/>
-          <w:kern w:val="0"/>
-          <w:sz w:val="24"/>
-          <w:szCs w:val="24"/>
-        </w:rPr>
       </w:pPr>
       <w:r>
         <w:t xml:space="preserve">Figure </w:t>
       </w:r>
-      <w:r>
-        <w:fldChar w:fldCharType="begin"/>
-      </w:r>
-      <w:r>
-        <w:instrText xml:space="preserve"> SEQ Figure \* ARABIC </w:instrText>
-      </w:r>
-      <w:r>
-        <w:fldChar w:fldCharType="separate"/>
-      </w:r>
-      <w:r>
-        <w:rPr>
-          <w:noProof/>
-        </w:rPr>
-        <w:t>2</w:t>
-      </w:r>
-      <w:r>
-        <w:fldChar w:fldCharType="end"/>
-      </w:r>
+      <w:fldSimple w:instr=" SEQ Figure \* ARABIC ">
+        <w:r>
+          <w:rPr>
+            <w:noProof/>
+          </w:rPr>
+          <w:t>2</w:t>
+        </w:r>
+      </w:fldSimple>
       <w:r>
         <w:t>:</w:t>
       </w:r>
       <w:r>
-        <w:t xml:space="preserve"> Effects of abiotic factors on the % cover of native herbs and grasses. The abiotic one-unit units: precipitations in mm, MrVBF scale between 0-10, Potassium concentration in 10% steps.</w:t>
+        <w:t xml:space="preserve"> </w:t>
+      </w:r>
+      <w:r>
+        <w:t xml:space="preserve">Effects of abiotic factors on the log rate of percentual </w:t>
+      </w:r>
+      <w:r>
+        <w:t>native</w:t>
+      </w:r>
+      <w:r>
+        <w:t xml:space="preserve"> herbs and grasses cover</w:t>
+      </w:r>
+      <w:r>
+        <w:t xml:space="preserve">. </w:t>
+      </w:r>
+      <w:r>
+        <w:t>The abiotic one-unit units: precipitations in mm, MrVBF</w:t>
+      </w:r>
+      <w:r>
+        <w:t xml:space="preserve"> 1 on a scale</w:t>
+      </w:r>
+      <w:r>
+        <w:t xml:space="preserve"> between 0-10, Potassium concentration in 10% steps.</w:t>
       </w:r>
     </w:p>
     <w:p>
@@ -3482,12 +3658,11 @@
         <w:rPr>
           <w:noProof/>
         </w:rPr>
-        <w:lastRenderedPageBreak/>
         <w:drawing>
-          <wp:inline distT="0" distB="0" distL="0" distR="0" wp14:anchorId="25A0F53A" wp14:editId="2BB3FF3A">
+          <wp:inline distT="0" distB="0" distL="0" distR="0" wp14:anchorId="7C8DBBE8" wp14:editId="5161E2A3">
             <wp:extent cx="5757684" cy="2517653"/>
             <wp:effectExtent l="0" t="0" r="0" b="0"/>
-            <wp:docPr id="1838984294" name="Grafik 9"/>
+            <wp:docPr id="31821026" name="Grafik 2"/>
             <wp:cNvGraphicFramePr>
               <a:graphicFrameLocks xmlns:a="http://schemas.openxmlformats.org/drawingml/2006/main" noChangeAspect="1"/>
             </wp:cNvGraphicFramePr>
@@ -3495,11 +3670,11 @@
               <a:graphicData uri="http://schemas.openxmlformats.org/drawingml/2006/picture">
                 <pic:pic xmlns:pic="http://schemas.openxmlformats.org/drawingml/2006/picture">
                   <pic:nvPicPr>
-                    <pic:cNvPr id="1838984294" name="Grafik 1838984294"/>
+                    <pic:cNvPr id="31821026" name="Grafik 31821026"/>
                     <pic:cNvPicPr/>
                   </pic:nvPicPr>
                   <pic:blipFill>
-                    <a:blip r:embed="rId6" cstate="print">
+                    <a:blip r:embed="rId8" cstate="print">
                       <a:extLst>
                         <a:ext uri="{28A0092B-C50C-407E-A947-70E740481C1C}">
                           <a14:useLocalDpi xmlns:a14="http://schemas.microsoft.com/office/drawing/2010/main" val="0"/>
@@ -3530,48 +3705,32 @@
       <w:pPr>
         <w:pStyle w:val="Beschriftung"/>
         <w:jc w:val="both"/>
-        <w:rPr>
-          <w:rFonts w:ascii="Arial" w:hAnsi="Arial" w:cs="Arial"/>
-          <w:kern w:val="0"/>
-          <w:sz w:val="24"/>
-          <w:szCs w:val="24"/>
-        </w:rPr>
       </w:pPr>
       <w:r>
         <w:t xml:space="preserve">Figure </w:t>
       </w:r>
-      <w:r>
-        <w:fldChar w:fldCharType="begin"/>
-      </w:r>
-      <w:r>
-        <w:instrText xml:space="preserve"> SEQ Figure \* ARABIC </w:instrText>
-      </w:r>
-      <w:r>
-        <w:fldChar w:fldCharType="separate"/>
-      </w:r>
-      <w:r>
-        <w:rPr>
-          <w:noProof/>
-        </w:rPr>
-        <w:t>3</w:t>
-      </w:r>
-      <w:r>
-        <w:fldChar w:fldCharType="end"/>
-      </w:r>
-      <w:r>
-        <w:t>:</w:t>
-      </w:r>
-      <w:r>
-        <w:t xml:space="preserve"> </w:t>
-      </w:r>
-      <w:r>
-        <w:t xml:space="preserve">Effects of abiotic factors on the % cover of </w:t>
-      </w:r>
-      <w:r>
-        <w:t>exotic</w:t>
-      </w:r>
-      <w:r>
-        <w:t xml:space="preserve"> herbs and grasses. The abiotic one-unit units: precipitations in mm, MrVBF scale between 0-10, Potassium concentration in 10% steps.</w:t>
+      <w:fldSimple w:instr=" SEQ Figure \* ARABIC ">
+        <w:r>
+          <w:rPr>
+            <w:noProof/>
+          </w:rPr>
+          <w:t>3</w:t>
+        </w:r>
+      </w:fldSimple>
+      <w:r>
+        <w:t xml:space="preserve">: </w:t>
+      </w:r>
+      <w:r>
+        <w:t>Effects of abiotic factors on the log rate of percentual exotic herbs and grasses cover</w:t>
+      </w:r>
+      <w:r>
+        <w:t xml:space="preserve">. The abiotic one-unit units: precipitations in mm, </w:t>
+      </w:r>
+      <w:r>
+        <w:t>MrVBF 1 on a scale between 0-10</w:t>
+      </w:r>
+      <w:r>
+        <w:t>, Potassium concentration in 10% steps.</w:t>
       </w:r>
     </w:p>
     <w:p>
@@ -3595,7 +3754,69 @@
           <w:sz w:val="24"/>
           <w:szCs w:val="24"/>
         </w:rPr>
-        <w:t>In the presented plots, a deliberate adjustment was made to the effect of Potassium, increasing it to a 10% change rather than the initial 1%. This modification was implemented to enhance the visual comparison with other values and provide a more nuanced scaling. Upon careful examination of both plots, the contrasting impacts of various abiotic factors on native and exotic herbs and grasses are vividly depicted. Native herbs and grasses exhibit favorable responses to elevated precipitation levels in the warmest and coldest quarters. However, their abundance is adversely affected by excessive annual precipitation and diminished potassium concentration in the soil. Conversely, exotic plant species demonstrate an inverse pattern, thriving in regions with high annual precipitation and increased potassium concentration while facing challenges in environments with elevated precipitation during the warmest and coldest quarters. This observed dichotomy in responses underscores the nuanced influence of abiotic factors on the abundance of both native and exotic herbs and grasses.</w:t>
+        <w:t>Upon careful examination of both plots</w:t>
+      </w:r>
+      <w:r>
+        <w:rPr>
+          <w:rFonts w:ascii="Arial" w:hAnsi="Arial" w:cs="Arial"/>
+          <w:kern w:val="0"/>
+          <w:sz w:val="24"/>
+          <w:szCs w:val="24"/>
+        </w:rPr>
+        <w:t xml:space="preserve"> (Figures 2 &amp; 3)</w:t>
+      </w:r>
+      <w:r>
+        <w:rPr>
+          <w:rFonts w:ascii="Arial" w:hAnsi="Arial" w:cs="Arial"/>
+          <w:kern w:val="0"/>
+          <w:sz w:val="24"/>
+          <w:szCs w:val="24"/>
+        </w:rPr>
+        <w:t>, the contrasting impacts of various abiotic factors on native and exotic herbs and grasses are vividly depicted. Native herbs and grasses exhibit favorable responses to elevated precipitation levels in the warmest and coldest quarters. However, their abundance is adversely affected by excessive annual precipitation and diminished potassium concentration in the soil. Conversely, exotic plant species demonstrate an inverse pattern, thriving in regions with high annual precipitation and increased potassium concentration while facing challenges in environments with elevated precipitation during the warmest and coldest quarters. This observed dichotomy in responses underscores the nuanced influence of abiotic factors on the abundance of both native and exotic herbs and grasses.</w:t>
+      </w:r>
+    </w:p>
+    <w:p>
+      <w:pPr>
+        <w:rPr>
+          <w:rFonts w:ascii="Arial" w:hAnsi="Arial" w:cs="Arial"/>
+          <w:kern w:val="0"/>
+          <w:sz w:val="24"/>
+          <w:szCs w:val="24"/>
+        </w:rPr>
+      </w:pPr>
+      <w:r>
+        <w:rPr>
+          <w:rFonts w:ascii="Arial" w:hAnsi="Arial" w:cs="Arial"/>
+          <w:kern w:val="0"/>
+          <w:sz w:val="24"/>
+          <w:szCs w:val="24"/>
+        </w:rPr>
+        <w:br w:type="page"/>
+      </w:r>
+    </w:p>
+    <w:p>
+      <w:pPr>
+        <w:jc w:val="both"/>
+        <w:rPr>
+          <w:rFonts w:ascii="Arial" w:hAnsi="Arial" w:cs="Arial"/>
+          <w:b/>
+          <w:bCs/>
+          <w:sz w:val="24"/>
+          <w:szCs w:val="24"/>
+          <w:lang w:val="de-DE"/>
+        </w:rPr>
+      </w:pPr>
+      <w:r>
+        <w:rPr>
+          <w:rFonts w:ascii="Arial" w:hAnsi="Arial" w:cs="Arial"/>
+          <w:b/>
+          <w:bCs/>
+          <w:sz w:val="24"/>
+          <w:szCs w:val="24"/>
+          <w:lang w:val="de-DE"/>
+        </w:rPr>
+        <w:lastRenderedPageBreak/>
+        <w:t>Conclusion:</w:t>
       </w:r>
     </w:p>
     <w:p>
@@ -3612,31 +3833,1022 @@
           <w:szCs w:val="24"/>
         </w:rPr>
       </w:pPr>
+      <w:r>
+        <w:rPr>
+          <w:rFonts w:ascii="Arial" w:hAnsi="Arial" w:cs="Arial"/>
+          <w:kern w:val="0"/>
+          <w:sz w:val="24"/>
+          <w:szCs w:val="24"/>
+        </w:rPr>
+        <w:t>In the broader context, these findings underscore the sensitivity of native and exotic herbaceous species to specific environmental conditions. Native species exhibited resilience and favorable responses to elevated precipitation levels in the warmest and coldest quarters. However, their vulnerability was pronounced in environments characterized by excessive annual precipitation and diminished potassium concentration in the soil. This indicates the importance of maintaining balanced environmental conditions to support the well-being of native herbaceous communities. Conversely, exotic plant species displayed an inverse pattern, thriving in regions marked by high annual precipitation and increased potassium concentration. Nevertheless, these exotic species faced challenges in environments with elevated precipitation during the warmest and coldest quarters, suggesting the presence of specific thresholds beyond which their abundance is adversely affected.</w:t>
+      </w:r>
+      <w:r>
+        <w:rPr>
+          <w:rFonts w:ascii="Arial" w:hAnsi="Arial" w:cs="Arial"/>
+          <w:kern w:val="0"/>
+          <w:sz w:val="24"/>
+          <w:szCs w:val="24"/>
+        </w:rPr>
+        <w:t xml:space="preserve"> </w:t>
+      </w:r>
+      <w:r>
+        <w:rPr>
+          <w:rFonts w:ascii="Arial" w:hAnsi="Arial" w:cs="Arial"/>
+          <w:kern w:val="0"/>
+          <w:sz w:val="24"/>
+          <w:szCs w:val="24"/>
+        </w:rPr>
+        <w:t xml:space="preserve">The implications of these findings become particularly </w:t>
+      </w:r>
+      <w:r>
+        <w:rPr>
+          <w:rFonts w:ascii="Arial" w:hAnsi="Arial" w:cs="Arial"/>
+          <w:kern w:val="0"/>
+          <w:sz w:val="24"/>
+          <w:szCs w:val="24"/>
+        </w:rPr>
+        <w:t xml:space="preserve">important </w:t>
+      </w:r>
+      <w:r>
+        <w:rPr>
+          <w:rFonts w:ascii="Arial" w:hAnsi="Arial" w:cs="Arial"/>
+          <w:kern w:val="0"/>
+          <w:sz w:val="24"/>
+          <w:szCs w:val="24"/>
+        </w:rPr>
+        <w:t>in the context of</w:t>
+      </w:r>
+      <w:r>
+        <w:rPr>
+          <w:rFonts w:ascii="Arial" w:hAnsi="Arial" w:cs="Arial"/>
+          <w:kern w:val="0"/>
+          <w:sz w:val="24"/>
+          <w:szCs w:val="24"/>
+        </w:rPr>
+        <w:t xml:space="preserve"> aspects like</w:t>
+      </w:r>
+      <w:r>
+        <w:rPr>
+          <w:rFonts w:ascii="Arial" w:hAnsi="Arial" w:cs="Arial"/>
+          <w:kern w:val="0"/>
+          <w:sz w:val="24"/>
+          <w:szCs w:val="24"/>
+        </w:rPr>
+        <w:t xml:space="preserve"> climate change, which can significantly influence abiotic factors such as annual precipitation. Alterations in precipitation patterns may lead to shifts in the distribution and abundance of both native and exotic herbaceous species</w:t>
+      </w:r>
+      <w:r>
+        <w:rPr>
+          <w:rFonts w:ascii="Arial" w:hAnsi="Arial" w:cs="Arial"/>
+          <w:kern w:val="0"/>
+          <w:sz w:val="24"/>
+          <w:szCs w:val="24"/>
+        </w:rPr>
+        <w:t xml:space="preserve">, which can have an immense impact on a local ecosystem. </w:t>
+      </w:r>
+      <w:r>
+        <w:rPr>
+          <w:rFonts w:ascii="Arial" w:hAnsi="Arial" w:cs="Arial"/>
+          <w:kern w:val="0"/>
+          <w:sz w:val="24"/>
+          <w:szCs w:val="24"/>
+        </w:rPr>
+        <w:t>Nevertheless, it is imperative to acknowledge that the utilized dataset represents only a fraction of the broader ecological context. The dataset has incorporated numerous additional factors influencing the percentual cover of herbaceous species, including aspects such as interspecies competition with other plants like eucalyptus, as well as variables like foliage projective cover, moss</w:t>
+      </w:r>
+      <w:r>
+        <w:rPr>
+          <w:rFonts w:ascii="Arial" w:hAnsi="Arial" w:cs="Arial"/>
+          <w:kern w:val="0"/>
+          <w:sz w:val="24"/>
+          <w:szCs w:val="24"/>
+        </w:rPr>
+        <w:t xml:space="preserve"> </w:t>
+      </w:r>
+      <w:r>
+        <w:rPr>
+          <w:rFonts w:ascii="Arial" w:hAnsi="Arial" w:cs="Arial"/>
+          <w:kern w:val="0"/>
+          <w:sz w:val="24"/>
+          <w:szCs w:val="24"/>
+        </w:rPr>
+        <w:t>lichen cover, and rock cover. Consequently, further research and exploration are indispensable to advance our comprehension of these intricate ecological dynamics.</w:t>
+      </w:r>
     </w:p>
     <w:p>
       <w:pPr>
-        <w:jc w:val="both"/>
+        <w:rPr>
+          <w:rFonts w:ascii="Arial" w:hAnsi="Arial" w:cs="Arial"/>
+          <w:kern w:val="0"/>
+          <w:sz w:val="24"/>
+          <w:szCs w:val="24"/>
+        </w:rPr>
+      </w:pPr>
+      <w:r>
+        <w:rPr>
+          <w:rFonts w:ascii="Arial" w:hAnsi="Arial" w:cs="Arial"/>
+          <w:kern w:val="0"/>
+          <w:sz w:val="24"/>
+          <w:szCs w:val="24"/>
+        </w:rPr>
+        <w:br w:type="page"/>
+      </w:r>
+      <w:r>
         <w:rPr>
           <w:rFonts w:ascii="Arial" w:hAnsi="Arial" w:cs="Arial"/>
           <w:b/>
           <w:bCs/>
-          <w:sz w:val="24"/>
-          <w:szCs w:val="24"/>
-          <w:lang w:val="de-DE"/>
-        </w:rPr>
-      </w:pPr>
+          <w:kern w:val="0"/>
+          <w:sz w:val="24"/>
+          <w:szCs w:val="24"/>
+        </w:rPr>
+        <w:lastRenderedPageBreak/>
+        <w:t>Appendix</w:t>
+      </w:r>
       <w:r>
         <w:rPr>
           <w:rFonts w:ascii="Arial" w:hAnsi="Arial" w:cs="Arial"/>
           <w:b/>
           <w:bCs/>
-          <w:sz w:val="24"/>
-          <w:szCs w:val="24"/>
-          <w:lang w:val="de-DE"/>
-        </w:rPr>
-        <w:t>Conclusion:</w:t>
+          <w:kern w:val="0"/>
+          <w:sz w:val="24"/>
+          <w:szCs w:val="24"/>
+        </w:rPr>
+        <w:t>:</w:t>
       </w:r>
     </w:p>
+    <w:p>
+      <w:pPr>
+        <w:pStyle w:val="Beschriftung"/>
+        <w:keepNext/>
+        <w:rPr>
+          <w:sz w:val="16"/>
+          <w:szCs w:val="16"/>
+        </w:rPr>
+      </w:pPr>
+      <w:r>
+        <w:t xml:space="preserve">Table </w:t>
+      </w:r>
+      <w:fldSimple w:instr=" SEQ Table \* ARABIC ">
+        <w:r>
+          <w:rPr>
+            <w:noProof/>
+          </w:rPr>
+          <w:t>3</w:t>
+        </w:r>
+      </w:fldSimple>
+      <w:r>
+        <w:t xml:space="preserve">:  </w:t>
+      </w:r>
+      <w:r>
+        <w:rPr>
+          <w:rFonts w:ascii="Arial" w:hAnsi="Arial" w:cs="Arial"/>
+        </w:rPr>
+        <w:t>Deviance comparison of Poisson and negative binomial models for exotic and native herbs and grasses</w:t>
+      </w:r>
+    </w:p>
+    <w:tbl>
+      <w:tblPr>
+        <w:tblStyle w:val="scientifictable"/>
+        <w:tblW w:w="0" w:type="auto"/>
+        <w:tblLook w:val="04A0" w:firstRow="1" w:lastRow="0" w:firstColumn="1" w:lastColumn="0" w:noHBand="0" w:noVBand="1"/>
+      </w:tblPr>
+      <w:tblGrid>
+        <w:gridCol w:w="2552"/>
+        <w:gridCol w:w="1520"/>
+        <w:gridCol w:w="119"/>
+        <w:gridCol w:w="1640"/>
+        <w:gridCol w:w="1748"/>
+        <w:gridCol w:w="1751"/>
+      </w:tblGrid>
+      <w:tr>
+        <w:trPr>
+          <w:cnfStyle w:val="100000000000" w:firstRow="1" w:lastRow="0" w:firstColumn="0" w:lastColumn="0" w:oddVBand="0" w:evenVBand="0" w:oddHBand="0" w:evenHBand="0" w:firstRowFirstColumn="0" w:firstRowLastColumn="0" w:lastRowFirstColumn="0" w:lastRowLastColumn="0"/>
+          <w:trHeight w:val="249"/>
+        </w:trPr>
+        <w:tc>
+          <w:tcPr>
+            <w:tcW w:w="2552" w:type="dxa"/>
+            <w:tcBorders>
+              <w:bottom w:val="double" w:sz="4" w:space="0" w:color="auto"/>
+            </w:tcBorders>
+          </w:tcPr>
+          <w:p>
+            <w:pPr>
+              <w:jc w:val="both"/>
+              <w:rPr>
+                <w:rFonts w:ascii="Arial" w:hAnsi="Arial" w:cs="Arial"/>
+                <w:sz w:val="20"/>
+                <w:szCs w:val="20"/>
+              </w:rPr>
+            </w:pPr>
+            <w:r>
+              <w:rPr>
+                <w:rFonts w:ascii="Arial" w:hAnsi="Arial" w:cs="Arial"/>
+                <w:sz w:val="20"/>
+                <w:szCs w:val="20"/>
+              </w:rPr>
+              <w:t>Group</w:t>
+            </w:r>
+          </w:p>
+        </w:tc>
+        <w:tc>
+          <w:tcPr>
+            <w:tcW w:w="1639" w:type="dxa"/>
+            <w:gridSpan w:val="2"/>
+            <w:tcBorders>
+              <w:bottom w:val="double" w:sz="4" w:space="0" w:color="auto"/>
+            </w:tcBorders>
+          </w:tcPr>
+          <w:p>
+            <w:pPr>
+              <w:jc w:val="right"/>
+              <w:rPr>
+                <w:rFonts w:ascii="Arial" w:hAnsi="Arial" w:cs="Arial"/>
+                <w:sz w:val="20"/>
+                <w:szCs w:val="20"/>
+              </w:rPr>
+            </w:pPr>
+            <w:r>
+              <w:rPr>
+                <w:rFonts w:ascii="Arial" w:hAnsi="Arial" w:cs="Arial"/>
+                <w:sz w:val="20"/>
+                <w:szCs w:val="20"/>
+              </w:rPr>
+              <w:t xml:space="preserve">Null deviance on </w:t>
+            </w:r>
+          </w:p>
+        </w:tc>
+        <w:tc>
+          <w:tcPr>
+            <w:tcW w:w="1640" w:type="dxa"/>
+            <w:tcBorders>
+              <w:bottom w:val="double" w:sz="4" w:space="0" w:color="auto"/>
+            </w:tcBorders>
+          </w:tcPr>
+          <w:p>
+            <w:pPr>
+              <w:jc w:val="right"/>
+              <w:rPr>
+                <w:rFonts w:ascii="Arial" w:hAnsi="Arial" w:cs="Arial"/>
+                <w:sz w:val="20"/>
+                <w:szCs w:val="20"/>
+              </w:rPr>
+            </w:pPr>
+            <w:r>
+              <w:rPr>
+                <w:rFonts w:ascii="Arial" w:hAnsi="Arial" w:cs="Arial"/>
+                <w:sz w:val="20"/>
+                <w:szCs w:val="20"/>
+              </w:rPr>
+              <w:t>degrees of freedom</w:t>
+            </w:r>
+          </w:p>
+        </w:tc>
+        <w:tc>
+          <w:tcPr>
+            <w:tcW w:w="1748" w:type="dxa"/>
+            <w:tcBorders>
+              <w:bottom w:val="double" w:sz="4" w:space="0" w:color="auto"/>
+            </w:tcBorders>
+          </w:tcPr>
+          <w:p>
+            <w:pPr>
+              <w:jc w:val="right"/>
+              <w:rPr>
+                <w:rFonts w:ascii="Arial" w:hAnsi="Arial" w:cs="Arial"/>
+                <w:sz w:val="20"/>
+                <w:szCs w:val="20"/>
+              </w:rPr>
+            </w:pPr>
+            <w:r>
+              <w:rPr>
+                <w:rFonts w:ascii="Arial" w:hAnsi="Arial" w:cs="Arial"/>
+                <w:sz w:val="20"/>
+                <w:szCs w:val="20"/>
+              </w:rPr>
+              <w:t>Residual deviance on</w:t>
+            </w:r>
+          </w:p>
+        </w:tc>
+        <w:tc>
+          <w:tcPr>
+            <w:tcW w:w="1748" w:type="dxa"/>
+            <w:tcBorders>
+              <w:bottom w:val="double" w:sz="4" w:space="0" w:color="auto"/>
+            </w:tcBorders>
+          </w:tcPr>
+          <w:p>
+            <w:pPr>
+              <w:jc w:val="right"/>
+              <w:rPr>
+                <w:rFonts w:ascii="Arial" w:hAnsi="Arial" w:cs="Arial"/>
+                <w:sz w:val="20"/>
+                <w:szCs w:val="20"/>
+              </w:rPr>
+            </w:pPr>
+            <w:r>
+              <w:rPr>
+                <w:rFonts w:ascii="Arial" w:hAnsi="Arial" w:cs="Arial"/>
+                <w:sz w:val="20"/>
+                <w:szCs w:val="20"/>
+              </w:rPr>
+              <w:t>degrees of freedom</w:t>
+            </w:r>
+          </w:p>
+        </w:tc>
+      </w:tr>
+      <w:tr>
+        <w:trPr>
+          <w:trHeight w:val="249"/>
+        </w:trPr>
+        <w:tc>
+          <w:tcPr>
+            <w:tcW w:w="2552" w:type="dxa"/>
+            <w:tcBorders>
+              <w:top w:val="double" w:sz="4" w:space="0" w:color="auto"/>
+            </w:tcBorders>
+          </w:tcPr>
+          <w:p>
+            <w:pPr>
+              <w:jc w:val="both"/>
+              <w:rPr>
+                <w:rFonts w:ascii="Arial" w:hAnsi="Arial" w:cs="Arial"/>
+                <w:sz w:val="20"/>
+                <w:szCs w:val="20"/>
+              </w:rPr>
+            </w:pPr>
+            <w:r>
+              <w:rPr>
+                <w:rFonts w:ascii="Arial" w:hAnsi="Arial" w:cs="Arial"/>
+                <w:sz w:val="20"/>
+                <w:szCs w:val="20"/>
+              </w:rPr>
+              <w:t>Native herbs and grasses</w:t>
+            </w:r>
+          </w:p>
+        </w:tc>
+        <w:tc>
+          <w:tcPr>
+            <w:tcW w:w="1520" w:type="dxa"/>
+            <w:tcBorders>
+              <w:top w:val="double" w:sz="4" w:space="0" w:color="auto"/>
+            </w:tcBorders>
+          </w:tcPr>
+          <w:p>
+            <w:pPr>
+              <w:jc w:val="right"/>
+              <w:rPr>
+                <w:rFonts w:ascii="Arial" w:hAnsi="Arial" w:cs="Arial"/>
+                <w:sz w:val="20"/>
+                <w:szCs w:val="20"/>
+              </w:rPr>
+            </w:pPr>
+          </w:p>
+        </w:tc>
+        <w:tc>
+          <w:tcPr>
+            <w:tcW w:w="1759" w:type="dxa"/>
+            <w:gridSpan w:val="2"/>
+            <w:tcBorders>
+              <w:top w:val="double" w:sz="4" w:space="0" w:color="auto"/>
+            </w:tcBorders>
+          </w:tcPr>
+          <w:p>
+            <w:pPr>
+              <w:jc w:val="right"/>
+              <w:rPr>
+                <w:rFonts w:ascii="Arial" w:hAnsi="Arial" w:cs="Arial"/>
+                <w:sz w:val="20"/>
+                <w:szCs w:val="20"/>
+              </w:rPr>
+            </w:pPr>
+          </w:p>
+        </w:tc>
+        <w:tc>
+          <w:tcPr>
+            <w:tcW w:w="1745" w:type="dxa"/>
+            <w:tcBorders>
+              <w:top w:val="double" w:sz="4" w:space="0" w:color="auto"/>
+            </w:tcBorders>
+          </w:tcPr>
+          <w:p>
+            <w:pPr>
+              <w:jc w:val="right"/>
+              <w:rPr>
+                <w:rFonts w:ascii="Arial" w:hAnsi="Arial" w:cs="Arial"/>
+                <w:sz w:val="20"/>
+                <w:szCs w:val="20"/>
+              </w:rPr>
+            </w:pPr>
+          </w:p>
+        </w:tc>
+        <w:tc>
+          <w:tcPr>
+            <w:tcW w:w="1751" w:type="dxa"/>
+            <w:tcBorders>
+              <w:top w:val="double" w:sz="4" w:space="0" w:color="auto"/>
+            </w:tcBorders>
+          </w:tcPr>
+          <w:p>
+            <w:pPr>
+              <w:jc w:val="right"/>
+              <w:rPr>
+                <w:rFonts w:ascii="Arial" w:hAnsi="Arial" w:cs="Arial"/>
+                <w:sz w:val="20"/>
+                <w:szCs w:val="20"/>
+              </w:rPr>
+            </w:pPr>
+          </w:p>
+        </w:tc>
+      </w:tr>
+      <w:tr>
+        <w:trPr>
+          <w:trHeight w:val="249"/>
+        </w:trPr>
+        <w:tc>
+          <w:tcPr>
+            <w:tcW w:w="2552" w:type="dxa"/>
+          </w:tcPr>
+          <w:p>
+            <w:pPr>
+              <w:jc w:val="both"/>
+              <w:rPr>
+                <w:rFonts w:ascii="Arial" w:hAnsi="Arial" w:cs="Arial"/>
+                <w:sz w:val="20"/>
+                <w:szCs w:val="20"/>
+              </w:rPr>
+            </w:pPr>
+            <w:r>
+              <w:rPr>
+                <w:rFonts w:ascii="Arial" w:hAnsi="Arial" w:cs="Arial"/>
+                <w:sz w:val="20"/>
+                <w:szCs w:val="20"/>
+              </w:rPr>
+              <w:t>Poisson model</w:t>
+            </w:r>
+          </w:p>
+        </w:tc>
+        <w:tc>
+          <w:tcPr>
+            <w:tcW w:w="1520" w:type="dxa"/>
+          </w:tcPr>
+          <w:p>
+            <w:pPr>
+              <w:jc w:val="right"/>
+              <w:rPr>
+                <w:rFonts w:ascii="Arial" w:hAnsi="Arial" w:cs="Arial"/>
+                <w:sz w:val="20"/>
+                <w:szCs w:val="20"/>
+              </w:rPr>
+            </w:pPr>
+            <w:r>
+              <w:rPr>
+                <w:rFonts w:ascii="Arial" w:hAnsi="Arial" w:cs="Arial"/>
+                <w:sz w:val="20"/>
+                <w:szCs w:val="20"/>
+              </w:rPr>
+              <w:t>6024.4</w:t>
+            </w:r>
+          </w:p>
+        </w:tc>
+        <w:tc>
+          <w:tcPr>
+            <w:tcW w:w="1759" w:type="dxa"/>
+            <w:gridSpan w:val="2"/>
+          </w:tcPr>
+          <w:p>
+            <w:pPr>
+              <w:jc w:val="right"/>
+              <w:rPr>
+                <w:rFonts w:ascii="Arial" w:hAnsi="Arial" w:cs="Arial"/>
+                <w:sz w:val="20"/>
+                <w:szCs w:val="20"/>
+              </w:rPr>
+            </w:pPr>
+            <w:r>
+              <w:rPr>
+                <w:rFonts w:ascii="Arial" w:hAnsi="Arial" w:cs="Arial"/>
+                <w:sz w:val="20"/>
+                <w:szCs w:val="20"/>
+              </w:rPr>
+              <w:t>345</w:t>
+            </w:r>
+          </w:p>
+        </w:tc>
+        <w:tc>
+          <w:tcPr>
+            <w:tcW w:w="1745" w:type="dxa"/>
+          </w:tcPr>
+          <w:p>
+            <w:pPr>
+              <w:jc w:val="right"/>
+              <w:rPr>
+                <w:rFonts w:ascii="Arial" w:hAnsi="Arial" w:cs="Arial"/>
+                <w:sz w:val="20"/>
+                <w:szCs w:val="20"/>
+              </w:rPr>
+            </w:pPr>
+            <w:r>
+              <w:rPr>
+                <w:rFonts w:ascii="Arial" w:hAnsi="Arial" w:cs="Arial"/>
+                <w:sz w:val="20"/>
+                <w:szCs w:val="20"/>
+              </w:rPr>
+              <w:t>5377.7</w:t>
+            </w:r>
+          </w:p>
+        </w:tc>
+        <w:tc>
+          <w:tcPr>
+            <w:tcW w:w="1751" w:type="dxa"/>
+          </w:tcPr>
+          <w:p>
+            <w:pPr>
+              <w:jc w:val="right"/>
+              <w:rPr>
+                <w:rFonts w:ascii="Arial" w:hAnsi="Arial" w:cs="Arial"/>
+                <w:sz w:val="20"/>
+                <w:szCs w:val="20"/>
+              </w:rPr>
+            </w:pPr>
+            <w:r>
+              <w:rPr>
+                <w:rFonts w:ascii="Arial" w:hAnsi="Arial" w:cs="Arial"/>
+                <w:sz w:val="20"/>
+                <w:szCs w:val="20"/>
+              </w:rPr>
+              <w:t>336</w:t>
+            </w:r>
+          </w:p>
+        </w:tc>
+      </w:tr>
+      <w:tr>
+        <w:trPr>
+          <w:trHeight w:val="249"/>
+        </w:trPr>
+        <w:tc>
+          <w:tcPr>
+            <w:tcW w:w="2552" w:type="dxa"/>
+          </w:tcPr>
+          <w:p>
+            <w:pPr>
+              <w:jc w:val="both"/>
+              <w:rPr>
+                <w:rFonts w:ascii="Arial" w:hAnsi="Arial" w:cs="Arial"/>
+                <w:sz w:val="20"/>
+                <w:szCs w:val="20"/>
+              </w:rPr>
+            </w:pPr>
+            <w:r>
+              <w:rPr>
+                <w:rFonts w:ascii="Arial" w:hAnsi="Arial" w:cs="Arial"/>
+                <w:sz w:val="20"/>
+                <w:szCs w:val="20"/>
+              </w:rPr>
+              <w:t>Negativ binomial model</w:t>
+            </w:r>
+          </w:p>
+        </w:tc>
+        <w:tc>
+          <w:tcPr>
+            <w:tcW w:w="1520" w:type="dxa"/>
+          </w:tcPr>
+          <w:p>
+            <w:pPr>
+              <w:jc w:val="right"/>
+              <w:rPr>
+                <w:rFonts w:ascii="Arial" w:hAnsi="Arial" w:cs="Arial"/>
+                <w:sz w:val="20"/>
+                <w:szCs w:val="20"/>
+              </w:rPr>
+            </w:pPr>
+            <w:r>
+              <w:rPr>
+                <w:rFonts w:ascii="Arial" w:hAnsi="Arial" w:cs="Arial"/>
+                <w:sz w:val="20"/>
+                <w:szCs w:val="20"/>
+              </w:rPr>
+              <w:t>446.74</w:t>
+            </w:r>
+          </w:p>
+        </w:tc>
+        <w:tc>
+          <w:tcPr>
+            <w:tcW w:w="1759" w:type="dxa"/>
+            <w:gridSpan w:val="2"/>
+          </w:tcPr>
+          <w:p>
+            <w:pPr>
+              <w:jc w:val="right"/>
+              <w:rPr>
+                <w:rFonts w:ascii="Arial" w:hAnsi="Arial" w:cs="Arial"/>
+                <w:sz w:val="20"/>
+                <w:szCs w:val="20"/>
+              </w:rPr>
+            </w:pPr>
+            <w:r>
+              <w:rPr>
+                <w:rFonts w:ascii="Arial" w:hAnsi="Arial" w:cs="Arial"/>
+                <w:sz w:val="20"/>
+                <w:szCs w:val="20"/>
+              </w:rPr>
+              <w:t>345</w:t>
+            </w:r>
+          </w:p>
+        </w:tc>
+        <w:tc>
+          <w:tcPr>
+            <w:tcW w:w="1745" w:type="dxa"/>
+          </w:tcPr>
+          <w:p>
+            <w:pPr>
+              <w:jc w:val="right"/>
+              <w:rPr>
+                <w:rFonts w:ascii="Arial" w:hAnsi="Arial" w:cs="Arial"/>
+                <w:sz w:val="20"/>
+                <w:szCs w:val="20"/>
+              </w:rPr>
+            </w:pPr>
+            <w:r>
+              <w:rPr>
+                <w:rFonts w:ascii="Arial" w:hAnsi="Arial" w:cs="Arial"/>
+                <w:sz w:val="20"/>
+                <w:szCs w:val="20"/>
+              </w:rPr>
+              <w:t>412.56</w:t>
+            </w:r>
+          </w:p>
+        </w:tc>
+        <w:tc>
+          <w:tcPr>
+            <w:tcW w:w="1751" w:type="dxa"/>
+          </w:tcPr>
+          <w:p>
+            <w:pPr>
+              <w:jc w:val="right"/>
+              <w:rPr>
+                <w:rFonts w:ascii="Arial" w:hAnsi="Arial" w:cs="Arial"/>
+                <w:sz w:val="20"/>
+                <w:szCs w:val="20"/>
+              </w:rPr>
+            </w:pPr>
+            <w:r>
+              <w:rPr>
+                <w:rFonts w:ascii="Arial" w:hAnsi="Arial" w:cs="Arial"/>
+                <w:sz w:val="20"/>
+                <w:szCs w:val="20"/>
+              </w:rPr>
+              <w:t>336</w:t>
+            </w:r>
+          </w:p>
+        </w:tc>
+      </w:tr>
+      <w:tr>
+        <w:trPr>
+          <w:trHeight w:val="249"/>
+        </w:trPr>
+        <w:tc>
+          <w:tcPr>
+            <w:tcW w:w="2552" w:type="dxa"/>
+          </w:tcPr>
+          <w:p>
+            <w:pPr>
+              <w:jc w:val="both"/>
+              <w:rPr>
+                <w:rFonts w:ascii="Arial" w:hAnsi="Arial" w:cs="Arial"/>
+                <w:sz w:val="20"/>
+                <w:szCs w:val="20"/>
+              </w:rPr>
+            </w:pPr>
+            <w:r>
+              <w:rPr>
+                <w:rFonts w:ascii="Arial" w:hAnsi="Arial" w:cs="Arial"/>
+                <w:sz w:val="20"/>
+                <w:szCs w:val="20"/>
+              </w:rPr>
+              <w:t>Exotic herbs and grasses</w:t>
+            </w:r>
+          </w:p>
+        </w:tc>
+        <w:tc>
+          <w:tcPr>
+            <w:tcW w:w="1520" w:type="dxa"/>
+          </w:tcPr>
+          <w:p>
+            <w:pPr>
+              <w:jc w:val="right"/>
+              <w:rPr>
+                <w:rFonts w:ascii="Arial" w:hAnsi="Arial" w:cs="Arial"/>
+                <w:sz w:val="20"/>
+                <w:szCs w:val="20"/>
+              </w:rPr>
+            </w:pPr>
+          </w:p>
+        </w:tc>
+        <w:tc>
+          <w:tcPr>
+            <w:tcW w:w="1759" w:type="dxa"/>
+            <w:gridSpan w:val="2"/>
+          </w:tcPr>
+          <w:p>
+            <w:pPr>
+              <w:jc w:val="right"/>
+              <w:rPr>
+                <w:rFonts w:ascii="Arial" w:hAnsi="Arial" w:cs="Arial"/>
+                <w:sz w:val="20"/>
+                <w:szCs w:val="20"/>
+              </w:rPr>
+            </w:pPr>
+          </w:p>
+        </w:tc>
+        <w:tc>
+          <w:tcPr>
+            <w:tcW w:w="1745" w:type="dxa"/>
+          </w:tcPr>
+          <w:p>
+            <w:pPr>
+              <w:jc w:val="right"/>
+              <w:rPr>
+                <w:rFonts w:ascii="Arial" w:hAnsi="Arial" w:cs="Arial"/>
+                <w:sz w:val="20"/>
+                <w:szCs w:val="20"/>
+              </w:rPr>
+            </w:pPr>
+          </w:p>
+        </w:tc>
+        <w:tc>
+          <w:tcPr>
+            <w:tcW w:w="1751" w:type="dxa"/>
+          </w:tcPr>
+          <w:p>
+            <w:pPr>
+              <w:jc w:val="right"/>
+              <w:rPr>
+                <w:rFonts w:ascii="Arial" w:hAnsi="Arial" w:cs="Arial"/>
+                <w:sz w:val="20"/>
+                <w:szCs w:val="20"/>
+              </w:rPr>
+            </w:pPr>
+          </w:p>
+        </w:tc>
+      </w:tr>
+      <w:tr>
+        <w:trPr>
+          <w:trHeight w:val="249"/>
+        </w:trPr>
+        <w:tc>
+          <w:tcPr>
+            <w:tcW w:w="2552" w:type="dxa"/>
+          </w:tcPr>
+          <w:p>
+            <w:pPr>
+              <w:jc w:val="both"/>
+              <w:rPr>
+                <w:rFonts w:ascii="Arial" w:hAnsi="Arial" w:cs="Arial"/>
+                <w:sz w:val="20"/>
+                <w:szCs w:val="20"/>
+              </w:rPr>
+            </w:pPr>
+            <w:r>
+              <w:rPr>
+                <w:rFonts w:ascii="Arial" w:hAnsi="Arial" w:cs="Arial"/>
+                <w:sz w:val="20"/>
+                <w:szCs w:val="20"/>
+              </w:rPr>
+              <w:t>Poisson model</w:t>
+            </w:r>
+          </w:p>
+        </w:tc>
+        <w:tc>
+          <w:tcPr>
+            <w:tcW w:w="1520" w:type="dxa"/>
+          </w:tcPr>
+          <w:p>
+            <w:pPr>
+              <w:jc w:val="right"/>
+              <w:rPr>
+                <w:rFonts w:ascii="Arial" w:hAnsi="Arial" w:cs="Arial"/>
+                <w:sz w:val="20"/>
+                <w:szCs w:val="20"/>
+              </w:rPr>
+            </w:pPr>
+            <w:r>
+              <w:rPr>
+                <w:rFonts w:ascii="Arial" w:hAnsi="Arial" w:cs="Arial"/>
+                <w:sz w:val="20"/>
+                <w:szCs w:val="20"/>
+              </w:rPr>
+              <w:t>8204.0</w:t>
+            </w:r>
+          </w:p>
+        </w:tc>
+        <w:tc>
+          <w:tcPr>
+            <w:tcW w:w="1759" w:type="dxa"/>
+            <w:gridSpan w:val="2"/>
+          </w:tcPr>
+          <w:p>
+            <w:pPr>
+              <w:jc w:val="right"/>
+              <w:rPr>
+                <w:rFonts w:ascii="Arial" w:hAnsi="Arial" w:cs="Arial"/>
+                <w:sz w:val="20"/>
+                <w:szCs w:val="20"/>
+              </w:rPr>
+            </w:pPr>
+            <w:r>
+              <w:rPr>
+                <w:rFonts w:ascii="Arial" w:hAnsi="Arial" w:cs="Arial"/>
+                <w:sz w:val="20"/>
+                <w:szCs w:val="20"/>
+              </w:rPr>
+              <w:t>345</w:t>
+            </w:r>
+          </w:p>
+        </w:tc>
+        <w:tc>
+          <w:tcPr>
+            <w:tcW w:w="1745" w:type="dxa"/>
+          </w:tcPr>
+          <w:p>
+            <w:pPr>
+              <w:jc w:val="right"/>
+              <w:rPr>
+                <w:rFonts w:ascii="Arial" w:hAnsi="Arial" w:cs="Arial"/>
+                <w:sz w:val="20"/>
+                <w:szCs w:val="20"/>
+              </w:rPr>
+            </w:pPr>
+            <w:r>
+              <w:rPr>
+                <w:rFonts w:ascii="Arial" w:hAnsi="Arial" w:cs="Arial"/>
+                <w:sz w:val="20"/>
+                <w:szCs w:val="20"/>
+              </w:rPr>
+              <w:t>5567.8</w:t>
+            </w:r>
+          </w:p>
+        </w:tc>
+        <w:tc>
+          <w:tcPr>
+            <w:tcW w:w="1751" w:type="dxa"/>
+          </w:tcPr>
+          <w:p>
+            <w:pPr>
+              <w:jc w:val="right"/>
+              <w:rPr>
+                <w:rFonts w:ascii="Arial" w:hAnsi="Arial" w:cs="Arial"/>
+                <w:sz w:val="20"/>
+                <w:szCs w:val="20"/>
+              </w:rPr>
+            </w:pPr>
+            <w:r>
+              <w:rPr>
+                <w:rFonts w:ascii="Arial" w:hAnsi="Arial" w:cs="Arial"/>
+                <w:sz w:val="20"/>
+                <w:szCs w:val="20"/>
+              </w:rPr>
+              <w:t>336</w:t>
+            </w:r>
+          </w:p>
+        </w:tc>
+      </w:tr>
+      <w:tr>
+        <w:trPr>
+          <w:trHeight w:val="249"/>
+        </w:trPr>
+        <w:tc>
+          <w:tcPr>
+            <w:tcW w:w="2552" w:type="dxa"/>
+            <w:tcBorders>
+              <w:bottom w:val="double" w:sz="4" w:space="0" w:color="auto"/>
+            </w:tcBorders>
+          </w:tcPr>
+          <w:p>
+            <w:pPr>
+              <w:jc w:val="both"/>
+              <w:rPr>
+                <w:rFonts w:ascii="Arial" w:hAnsi="Arial" w:cs="Arial"/>
+                <w:sz w:val="20"/>
+                <w:szCs w:val="20"/>
+              </w:rPr>
+            </w:pPr>
+            <w:r>
+              <w:rPr>
+                <w:rFonts w:ascii="Arial" w:hAnsi="Arial" w:cs="Arial"/>
+                <w:sz w:val="20"/>
+                <w:szCs w:val="20"/>
+              </w:rPr>
+              <w:t>Negativ binomial model</w:t>
+            </w:r>
+          </w:p>
+        </w:tc>
+        <w:tc>
+          <w:tcPr>
+            <w:tcW w:w="1520" w:type="dxa"/>
+            <w:tcBorders>
+              <w:bottom w:val="double" w:sz="4" w:space="0" w:color="auto"/>
+            </w:tcBorders>
+          </w:tcPr>
+          <w:p>
+            <w:pPr>
+              <w:jc w:val="right"/>
+              <w:rPr>
+                <w:rFonts w:ascii="Arial" w:hAnsi="Arial" w:cs="Arial"/>
+                <w:sz w:val="20"/>
+                <w:szCs w:val="20"/>
+              </w:rPr>
+            </w:pPr>
+            <w:r>
+              <w:rPr>
+                <w:rFonts w:ascii="Arial" w:hAnsi="Arial" w:cs="Arial"/>
+                <w:sz w:val="20"/>
+                <w:szCs w:val="20"/>
+              </w:rPr>
+              <w:t>525.05</w:t>
+            </w:r>
+          </w:p>
+        </w:tc>
+        <w:tc>
+          <w:tcPr>
+            <w:tcW w:w="1759" w:type="dxa"/>
+            <w:gridSpan w:val="2"/>
+            <w:tcBorders>
+              <w:bottom w:val="double" w:sz="4" w:space="0" w:color="auto"/>
+            </w:tcBorders>
+          </w:tcPr>
+          <w:p>
+            <w:pPr>
+              <w:jc w:val="right"/>
+              <w:rPr>
+                <w:rFonts w:ascii="Arial" w:hAnsi="Arial" w:cs="Arial"/>
+                <w:sz w:val="20"/>
+                <w:szCs w:val="20"/>
+              </w:rPr>
+            </w:pPr>
+            <w:r>
+              <w:rPr>
+                <w:rFonts w:ascii="Arial" w:hAnsi="Arial" w:cs="Arial"/>
+                <w:sz w:val="20"/>
+                <w:szCs w:val="20"/>
+              </w:rPr>
+              <w:t>345</w:t>
+            </w:r>
+          </w:p>
+        </w:tc>
+        <w:tc>
+          <w:tcPr>
+            <w:tcW w:w="1745" w:type="dxa"/>
+            <w:tcBorders>
+              <w:bottom w:val="double" w:sz="4" w:space="0" w:color="auto"/>
+            </w:tcBorders>
+          </w:tcPr>
+          <w:p>
+            <w:pPr>
+              <w:jc w:val="right"/>
+              <w:rPr>
+                <w:rFonts w:ascii="Arial" w:hAnsi="Arial" w:cs="Arial"/>
+                <w:sz w:val="20"/>
+                <w:szCs w:val="20"/>
+              </w:rPr>
+            </w:pPr>
+            <w:r>
+              <w:rPr>
+                <w:rFonts w:ascii="Arial" w:hAnsi="Arial" w:cs="Arial"/>
+                <w:sz w:val="20"/>
+                <w:szCs w:val="20"/>
+              </w:rPr>
+              <w:t>403.80</w:t>
+            </w:r>
+          </w:p>
+        </w:tc>
+        <w:tc>
+          <w:tcPr>
+            <w:tcW w:w="1751" w:type="dxa"/>
+            <w:tcBorders>
+              <w:bottom w:val="double" w:sz="4" w:space="0" w:color="auto"/>
+            </w:tcBorders>
+          </w:tcPr>
+          <w:p>
+            <w:pPr>
+              <w:jc w:val="right"/>
+              <w:rPr>
+                <w:rFonts w:ascii="Arial" w:hAnsi="Arial" w:cs="Arial"/>
+                <w:sz w:val="20"/>
+                <w:szCs w:val="20"/>
+              </w:rPr>
+            </w:pPr>
+            <w:r>
+              <w:rPr>
+                <w:rFonts w:ascii="Arial" w:hAnsi="Arial" w:cs="Arial"/>
+                <w:sz w:val="20"/>
+                <w:szCs w:val="20"/>
+              </w:rPr>
+              <w:t>336</w:t>
+            </w:r>
+          </w:p>
+        </w:tc>
+      </w:tr>
+    </w:tbl>
     <w:p>
       <w:pPr>
         <w:autoSpaceDE w:val="0"/>
@@ -3651,183 +4863,6 @@
           <w:szCs w:val="24"/>
         </w:rPr>
       </w:pPr>
-      <w:r>
-        <w:rPr>
-          <w:rFonts w:ascii="Arial" w:hAnsi="Arial" w:cs="Arial"/>
-          <w:kern w:val="0"/>
-          <w:sz w:val="24"/>
-          <w:szCs w:val="24"/>
-        </w:rPr>
-        <w:t>In the broader context, these findings underscore the sensitivity of native and exotic herbaceous species to specific environmental conditions. Native species exhibited resilience and favorable responses to elevated precipitation levels in the warmest and coldest quarters. However, their vulnerability was pronounced in environments characterized by excessive annual precipitation and diminished potassium concentration in the soil. This indicates the importance of maintaining balanced environmental conditions to support the well-being of native herbaceous communities. Conversely, exotic plant species displayed an inverse pattern, thriving in regions marked by high annual precipitation and increased potassium concentration. Nevertheless, these exotic species faced challenges in environments with elevated precipitation during the warmest and coldest quarters, suggesting the presence of specific thresholds beyond which their abundance is adversely affected.</w:t>
-      </w:r>
-      <w:r>
-        <w:rPr>
-          <w:rFonts w:ascii="Arial" w:hAnsi="Arial" w:cs="Arial"/>
-          <w:kern w:val="0"/>
-          <w:sz w:val="24"/>
-          <w:szCs w:val="24"/>
-        </w:rPr>
-        <w:t xml:space="preserve"> </w:t>
-      </w:r>
-      <w:r>
-        <w:rPr>
-          <w:rFonts w:ascii="Arial" w:hAnsi="Arial" w:cs="Arial"/>
-          <w:kern w:val="0"/>
-          <w:sz w:val="24"/>
-          <w:szCs w:val="24"/>
-        </w:rPr>
-        <w:t xml:space="preserve">The implications of these findings become particularly </w:t>
-      </w:r>
-      <w:r>
-        <w:rPr>
-          <w:rFonts w:ascii="Arial" w:hAnsi="Arial" w:cs="Arial"/>
-          <w:kern w:val="0"/>
-          <w:sz w:val="24"/>
-          <w:szCs w:val="24"/>
-        </w:rPr>
-        <w:t xml:space="preserve">important </w:t>
-      </w:r>
-      <w:r>
-        <w:rPr>
-          <w:rFonts w:ascii="Arial" w:hAnsi="Arial" w:cs="Arial"/>
-          <w:kern w:val="0"/>
-          <w:sz w:val="24"/>
-          <w:szCs w:val="24"/>
-        </w:rPr>
-        <w:t>in the context of climate change, which can significantly influence abiotic factors such as annual precipitation. Alterations in precipitation patterns may lead to shifts in the distribution and abundance of both native and exotic herbaceous species.</w:t>
-      </w:r>
-      <w:r>
-        <w:rPr>
-          <w:rFonts w:ascii="Arial" w:hAnsi="Arial" w:cs="Arial"/>
-          <w:kern w:val="0"/>
-          <w:sz w:val="24"/>
-          <w:szCs w:val="24"/>
-        </w:rPr>
-        <w:t xml:space="preserve"> </w:t>
-      </w:r>
-      <w:r>
-        <w:rPr>
-          <w:rFonts w:ascii="Arial" w:hAnsi="Arial" w:cs="Arial"/>
-          <w:kern w:val="0"/>
-          <w:sz w:val="24"/>
-          <w:szCs w:val="24"/>
-        </w:rPr>
-        <w:t xml:space="preserve">In conclusion, </w:t>
-      </w:r>
-      <w:r>
-        <w:rPr>
-          <w:rFonts w:ascii="Arial" w:hAnsi="Arial" w:cs="Arial"/>
-          <w:kern w:val="0"/>
-          <w:sz w:val="24"/>
-          <w:szCs w:val="24"/>
-        </w:rPr>
-        <w:lastRenderedPageBreak/>
-        <w:t>our findings shed light on the contrasting responses of native and exotic herbs and grasses to abiotic factors, offering valuable insights for ecosystem management and conservation practices.</w:t>
-      </w:r>
-      <w:r>
-        <w:rPr>
-          <w:rFonts w:ascii="Arial" w:hAnsi="Arial" w:cs="Arial"/>
-          <w:kern w:val="0"/>
-          <w:sz w:val="24"/>
-          <w:szCs w:val="24"/>
-        </w:rPr>
-        <w:t xml:space="preserve"> </w:t>
-      </w:r>
-      <w:r>
-        <w:rPr>
-          <w:rFonts w:ascii="Arial" w:hAnsi="Arial" w:cs="Arial"/>
-          <w:kern w:val="0"/>
-          <w:sz w:val="24"/>
-          <w:szCs w:val="24"/>
-        </w:rPr>
-        <w:t>Further research and exploration are warranted to deepen our understanding of these ecological dynamics and inform conservation and management practices in diverse ecosystems.</w:t>
-      </w:r>
-    </w:p>
-    <w:p>
-      <w:pPr>
-        <w:rPr>
-          <w:rFonts w:ascii="Arial" w:hAnsi="Arial" w:cs="Arial"/>
-          <w:kern w:val="0"/>
-          <w:sz w:val="24"/>
-          <w:szCs w:val="24"/>
-        </w:rPr>
-      </w:pPr>
-      <w:r>
-        <w:rPr>
-          <w:rFonts w:ascii="Arial" w:hAnsi="Arial" w:cs="Arial"/>
-          <w:kern w:val="0"/>
-          <w:sz w:val="24"/>
-          <w:szCs w:val="24"/>
-        </w:rPr>
-        <w:br w:type="page"/>
-      </w:r>
-    </w:p>
-    <w:p>
-      <w:pPr>
-        <w:autoSpaceDE w:val="0"/>
-        <w:autoSpaceDN w:val="0"/>
-        <w:adjustRightInd w:val="0"/>
-        <w:spacing w:after="0" w:line="240" w:lineRule="auto"/>
-        <w:jc w:val="both"/>
-        <w:rPr>
-          <w:rFonts w:ascii="Arial" w:hAnsi="Arial" w:cs="Arial"/>
-          <w:kern w:val="0"/>
-          <w:sz w:val="24"/>
-          <w:szCs w:val="24"/>
-        </w:rPr>
-      </w:pPr>
-    </w:p>
-    <w:p>
-      <w:pPr>
-        <w:autoSpaceDE w:val="0"/>
-        <w:autoSpaceDN w:val="0"/>
-        <w:adjustRightInd w:val="0"/>
-        <w:spacing w:after="0" w:line="240" w:lineRule="auto"/>
-        <w:jc w:val="both"/>
-        <w:rPr>
-          <w:rFonts w:ascii="Arial" w:hAnsi="Arial" w:cs="Arial"/>
-          <w:kern w:val="0"/>
-          <w:sz w:val="24"/>
-          <w:szCs w:val="24"/>
-        </w:rPr>
-      </w:pPr>
-      <w:r>
-        <w:rPr>
-          <w:rFonts w:ascii="Arial" w:hAnsi="Arial" w:cs="Arial"/>
-          <w:b/>
-          <w:bCs/>
-          <w:kern w:val="0"/>
-          <w:sz w:val="24"/>
-          <w:szCs w:val="24"/>
-        </w:rPr>
-        <w:t>Appendix</w:t>
-      </w:r>
-      <w:r>
-        <w:rPr>
-          <w:rFonts w:ascii="Arial" w:hAnsi="Arial" w:cs="Arial"/>
-          <w:b/>
-          <w:bCs/>
-          <w:kern w:val="0"/>
-          <w:sz w:val="24"/>
-          <w:szCs w:val="24"/>
-        </w:rPr>
-        <w:t>:</w:t>
-      </w:r>
-    </w:p>
-    <w:p>
-      <w:pPr>
-        <w:autoSpaceDE w:val="0"/>
-        <w:autoSpaceDN w:val="0"/>
-        <w:adjustRightInd w:val="0"/>
-        <w:spacing w:after="0" w:line="240" w:lineRule="auto"/>
-        <w:jc w:val="both"/>
-        <w:rPr>
-          <w:rFonts w:ascii="Arial" w:hAnsi="Arial" w:cs="Arial"/>
-          <w:kern w:val="0"/>
-          <w:sz w:val="24"/>
-          <w:szCs w:val="24"/>
-        </w:rPr>
-      </w:pPr>
     </w:p>
     <w:p>
       <w:pPr>
@@ -3837,24 +4872,14 @@
       <w:r>
         <w:t xml:space="preserve">Table </w:t>
       </w:r>
-      <w:r>
-        <w:fldChar w:fldCharType="begin"/>
-      </w:r>
-      <w:r>
-        <w:instrText xml:space="preserve"> SEQ Table \* ARABIC </w:instrText>
-      </w:r>
-      <w:r>
-        <w:fldChar w:fldCharType="separate"/>
-      </w:r>
-      <w:r>
-        <w:rPr>
-          <w:noProof/>
-        </w:rPr>
-        <w:t>3</w:t>
-      </w:r>
-      <w:r>
-        <w:fldChar w:fldCharType="end"/>
-      </w:r>
+      <w:fldSimple w:instr=" SEQ Table \* ARABIC ">
+        <w:r>
+          <w:rPr>
+            <w:noProof/>
+          </w:rPr>
+          <w:t>4</w:t>
+        </w:r>
+      </w:fldSimple>
       <w:r>
         <w:t xml:space="preserve">: </w:t>
       </w:r>
@@ -4003,7 +5028,6 @@
           </w:tcPr>
           <w:p>
             <w:pPr>
-              <w:spacing w:after="0" w:line="240" w:lineRule="auto"/>
               <w:jc w:val="both"/>
               <w:rPr>
                 <w:rFonts w:ascii="Arial" w:hAnsi="Arial" w:cs="Arial"/>
@@ -4151,7 +5175,6 @@
           </w:tcPr>
           <w:p>
             <w:pPr>
-              <w:spacing w:after="0" w:line="240" w:lineRule="auto"/>
               <w:jc w:val="both"/>
               <w:rPr>
                 <w:rFonts w:ascii="Arial" w:hAnsi="Arial" w:cs="Arial"/>
@@ -4301,7 +5324,6 @@
           </w:tcPr>
           <w:p>
             <w:pPr>
-              <w:spacing w:after="0" w:line="240" w:lineRule="auto"/>
               <w:jc w:val="both"/>
               <w:rPr>
                 <w:rFonts w:ascii="Arial" w:hAnsi="Arial" w:cs="Arial"/>
@@ -4435,7 +5457,6 @@
           </w:tcPr>
           <w:p>
             <w:pPr>
-              <w:spacing w:after="0" w:line="240" w:lineRule="auto"/>
               <w:jc w:val="both"/>
               <w:rPr>
                 <w:rFonts w:ascii="Arial" w:hAnsi="Arial" w:cs="Arial"/>
@@ -4570,15 +5591,7 @@
                 <w:sz w:val="20"/>
                 <w:szCs w:val="20"/>
               </w:rPr>
-              <w:t>0.0</w:t>
-            </w:r>
-            <w:r>
-              <w:rPr>
-                <w:rFonts w:ascii="Arial" w:hAnsi="Arial" w:cs="Arial"/>
-                <w:sz w:val="20"/>
-                <w:szCs w:val="20"/>
-              </w:rPr>
-              <w:t>8</w:t>
+              <w:t>0.08</w:t>
             </w:r>
           </w:p>
         </w:tc>
@@ -4708,7 +5721,6 @@
           </w:tcPr>
           <w:p>
             <w:pPr>
-              <w:spacing w:after="0" w:line="240" w:lineRule="auto"/>
               <w:jc w:val="both"/>
               <w:rPr>
                 <w:rFonts w:ascii="Arial" w:hAnsi="Arial" w:cs="Arial"/>
@@ -5010,46 +6022,20 @@
     </w:p>
     <w:p>
       <w:pPr>
-        <w:autoSpaceDE w:val="0"/>
-        <w:autoSpaceDN w:val="0"/>
-        <w:adjustRightInd w:val="0"/>
-        <w:spacing w:after="0" w:line="240" w:lineRule="auto"/>
-        <w:jc w:val="both"/>
-        <w:rPr>
-          <w:rFonts w:ascii="Arial" w:hAnsi="Arial" w:cs="Arial"/>
-          <w:kern w:val="0"/>
-          <w:sz w:val="24"/>
-          <w:szCs w:val="24"/>
-          <w:lang w:val="de-DE"/>
-        </w:rPr>
-      </w:pPr>
-    </w:p>
-    <w:p>
-      <w:pPr>
         <w:pStyle w:val="Beschriftung"/>
         <w:keepNext/>
       </w:pPr>
       <w:r>
         <w:t xml:space="preserve">Table </w:t>
       </w:r>
-      <w:r>
-        <w:fldChar w:fldCharType="begin"/>
-      </w:r>
-      <w:r>
-        <w:instrText xml:space="preserve"> SEQ Table \* ARABIC </w:instrText>
-      </w:r>
-      <w:r>
-        <w:fldChar w:fldCharType="separate"/>
-      </w:r>
-      <w:r>
-        <w:rPr>
-          <w:noProof/>
-        </w:rPr>
-        <w:t>4</w:t>
-      </w:r>
-      <w:r>
-        <w:fldChar w:fldCharType="end"/>
-      </w:r>
+      <w:fldSimple w:instr=" SEQ Table \* ARABIC ">
+        <w:r>
+          <w:rPr>
+            <w:noProof/>
+          </w:rPr>
+          <w:t>5</w:t>
+        </w:r>
+      </w:fldSimple>
       <w:r>
         <w:t>:</w:t>
       </w:r>
@@ -5081,19 +6067,7 @@
         <w:rPr>
           <w:rFonts w:ascii="Arial" w:hAnsi="Arial" w:cs="Arial"/>
         </w:rPr>
-        <w:t xml:space="preserve">abiotic factors for </w:t>
-      </w:r>
-      <w:r>
-        <w:rPr>
-          <w:rFonts w:ascii="Arial" w:hAnsi="Arial" w:cs="Arial"/>
-        </w:rPr>
-        <w:t>exotic</w:t>
-      </w:r>
-      <w:r>
-        <w:rPr>
-          <w:rFonts w:ascii="Arial" w:hAnsi="Arial" w:cs="Arial"/>
-        </w:rPr>
-        <w:t xml:space="preserve"> herbs and grasses</w:t>
+        <w:t>abiotic factors for exotic herbs and grasses</w:t>
       </w:r>
     </w:p>
     <w:tbl>
@@ -5216,7 +6190,6 @@
           </w:tcPr>
           <w:p>
             <w:pPr>
-              <w:spacing w:after="0" w:line="240" w:lineRule="auto"/>
               <w:jc w:val="both"/>
               <w:rPr>
                 <w:rFonts w:ascii="Arial" w:hAnsi="Arial" w:cs="Arial"/>
@@ -5348,7 +6321,6 @@
           </w:tcPr>
           <w:p>
             <w:pPr>
-              <w:spacing w:after="0" w:line="240" w:lineRule="auto"/>
               <w:jc w:val="both"/>
               <w:rPr>
                 <w:rFonts w:ascii="Arial" w:hAnsi="Arial" w:cs="Arial"/>
@@ -5482,7 +6454,6 @@
           </w:tcPr>
           <w:p>
             <w:pPr>
-              <w:spacing w:after="0" w:line="240" w:lineRule="auto"/>
               <w:jc w:val="both"/>
               <w:rPr>
                 <w:rFonts w:ascii="Arial" w:hAnsi="Arial" w:cs="Arial"/>
@@ -5616,7 +6587,6 @@
           </w:tcPr>
           <w:p>
             <w:pPr>
-              <w:spacing w:after="0" w:line="240" w:lineRule="auto"/>
               <w:jc w:val="both"/>
               <w:rPr>
                 <w:rFonts w:ascii="Arial" w:hAnsi="Arial" w:cs="Arial"/>
@@ -5750,7 +6720,6 @@
           </w:tcPr>
           <w:p>
             <w:pPr>
-              <w:spacing w:after="0" w:line="240" w:lineRule="auto"/>
               <w:jc w:val="both"/>
               <w:rPr>
                 <w:rFonts w:ascii="Arial" w:hAnsi="Arial" w:cs="Arial"/>
@@ -6079,23 +7048,223 @@
     </w:tbl>
     <w:p>
       <w:pPr>
+        <w:spacing w:after="0"/>
         <w:jc w:val="both"/>
         <w:rPr>
           <w:rFonts w:ascii="Arial" w:hAnsi="Arial" w:cs="Arial"/>
+          <w:b/>
+          <w:bCs/>
           <w:kern w:val="0"/>
           <w:sz w:val="24"/>
           <w:szCs w:val="24"/>
         </w:rPr>
       </w:pPr>
     </w:p>
+    <w:p>
+      <w:pPr>
+        <w:spacing w:after="0"/>
+        <w:jc w:val="both"/>
+        <w:rPr>
+          <w:rFonts w:ascii="Arial" w:hAnsi="Arial" w:cs="Arial"/>
+          <w:b/>
+          <w:bCs/>
+          <w:kern w:val="0"/>
+          <w:sz w:val="24"/>
+          <w:szCs w:val="24"/>
+        </w:rPr>
+      </w:pPr>
+      <w:r>
+        <w:rPr>
+          <w:rFonts w:ascii="Arial" w:hAnsi="Arial" w:cs="Arial"/>
+          <w:b/>
+          <w:bCs/>
+          <w:kern w:val="0"/>
+          <w:sz w:val="24"/>
+          <w:szCs w:val="24"/>
+        </w:rPr>
+        <w:t>Link to the R-Code :</w:t>
+      </w:r>
+    </w:p>
+    <w:p>
+      <w:pPr>
+        <w:spacing w:after="0"/>
+        <w:jc w:val="both"/>
+        <w:rPr>
+          <w:rFonts w:ascii="Arial" w:hAnsi="Arial" w:cs="Arial"/>
+          <w:kern w:val="0"/>
+          <w:sz w:val="24"/>
+          <w:szCs w:val="24"/>
+        </w:rPr>
+      </w:pPr>
+      <w:r>
+        <w:rPr>
+          <w:rFonts w:ascii="Arial" w:hAnsi="Arial" w:cs="Arial"/>
+          <w:kern w:val="0"/>
+          <w:sz w:val="24"/>
+          <w:szCs w:val="24"/>
+        </w:rPr>
+        <w:t>https://github.com/JaSt17/BIOS4/blob/main/Exam/exam_R_code.R</w:t>
+      </w:r>
+    </w:p>
     <w:sectPr>
+      <w:headerReference w:type="even" r:id="rId9"/>
+      <w:headerReference w:type="default" r:id="rId10"/>
+      <w:footerReference w:type="even" r:id="rId11"/>
+      <w:footerReference w:type="default" r:id="rId12"/>
+      <w:headerReference w:type="first" r:id="rId13"/>
+      <w:footerReference w:type="first" r:id="rId14"/>
       <w:pgSz w:w="12240" w:h="15840"/>
-      <w:pgMar w:top="1417" w:right="1417" w:bottom="1134" w:left="1417" w:header="708" w:footer="708" w:gutter="0"/>
+      <w:pgMar w:top="709" w:right="1417" w:bottom="851" w:left="1417" w:header="708" w:footer="708" w:gutter="0"/>
       <w:cols w:space="708"/>
       <w:docGrid w:linePitch="360"/>
     </w:sectPr>
   </w:body>
 </w:document>
+</file>
+
+<file path=word/endnotes.xml><?xml version="1.0" encoding="utf-8"?>
+<w:endnotes xmlns:wpc="http://schemas.microsoft.com/office/word/2010/wordprocessingCanvas" xmlns:cx="http://schemas.microsoft.com/office/drawing/2014/chartex" xmlns:cx1="http://schemas.microsoft.com/office/drawing/2015/9/8/chartex" xmlns:cx2="http://schemas.microsoft.com/office/drawing/2015/10/21/chartex" xmlns:cx3="http://schemas.microsoft.com/office/drawing/2016/5/9/chartex" xmlns:cx4="http://schemas.microsoft.com/office/drawing/2016/5/10/chartex" xmlns:cx5="http://schemas.microsoft.com/office/drawing/2016/5/11/chartex" xmlns:cx6="http://schemas.microsoft.com/office/drawing/2016/5/12/chartex" xmlns:cx7="http://schemas.microsoft.com/office/drawing/2016/5/13/chartex" xmlns:cx8="http://schemas.microsoft.com/office/drawing/2016/5/14/chartex" xmlns:mc="http://schemas.openxmlformats.org/markup-compatibility/2006" xmlns:aink="http://schemas.microsoft.com/office/drawing/2016/ink" xmlns:am3d="http://schemas.microsoft.com/office/drawing/2017/model3d" xmlns:o="urn:schemas-microsoft-com:office:office" xmlns:oel="http://schemas.microsoft.com/office/2019/extlst" xmlns:r="http://schemas.openxmlformats.org/officeDocument/2006/relationships" xmlns:m="http://schemas.openxmlformats.org/officeDocument/2006/math" xmlns:v="urn:schemas-microsoft-com:vml" xmlns:wp14="http://schemas.microsoft.com/office/word/2010/wordprocessingDrawing" xmlns:wp="http://schemas.openxmlformats.org/drawingml/2006/wordprocessingDrawing" xmlns:w10="urn:schemas-microsoft-com:office:word" xmlns:w="http://schemas.openxmlformats.org/wordprocessingml/2006/main" xmlns:w14="http://schemas.microsoft.com/office/word/2010/wordml" xmlns:w15="http://schemas.microsoft.com/office/word/2012/wordml" xmlns:w16cex="http://schemas.microsoft.com/office/word/2018/wordml/cex" xmlns:w16cid="http://schemas.microsoft.com/office/word/2016/wordml/cid" xmlns:w16="http://schemas.microsoft.com/office/word/2018/wordml" xmlns:w16sdtdh="http://schemas.microsoft.com/office/word/2020/wordml/sdtdatahash" xmlns:w16se="http://schemas.microsoft.com/office/word/2015/wordml/symex" xmlns:wpg="http://schemas.microsoft.com/office/word/2010/wordprocessingGroup" xmlns:wpi="http://schemas.microsoft.com/office/word/2010/wordprocessingInk" xmlns:wne="http://schemas.microsoft.com/office/word/2006/wordml" xmlns:wps="http://schemas.microsoft.com/office/word/2010/wordprocessingShape" mc:Ignorable="w14 w15 w16se w16cid w16 w16cex w16sdtdh wp14">
+  <w:endnote w:type="separator" w:id="-1">
+    <w:p>
+      <w:pPr>
+        <w:spacing w:after="0" w:line="240" w:lineRule="auto"/>
+      </w:pPr>
+      <w:r>
+        <w:separator/>
+      </w:r>
+    </w:p>
+  </w:endnote>
+  <w:endnote w:type="continuationSeparator" w:id="0">
+    <w:p>
+      <w:pPr>
+        <w:spacing w:after="0" w:line="240" w:lineRule="auto"/>
+      </w:pPr>
+      <w:r>
+        <w:continuationSeparator/>
+      </w:r>
+    </w:p>
+  </w:endnote>
+</w:endnotes>
+</file>
+
+<file path=word/footer1.xml><?xml version="1.0" encoding="utf-8"?>
+<w:ftr xmlns:wpc="http://schemas.microsoft.com/office/word/2010/wordprocessingCanvas" xmlns:cx="http://schemas.microsoft.com/office/drawing/2014/chartex" xmlns:cx1="http://schemas.microsoft.com/office/drawing/2015/9/8/chartex" xmlns:cx2="http://schemas.microsoft.com/office/drawing/2015/10/21/chartex" xmlns:cx3="http://schemas.microsoft.com/office/drawing/2016/5/9/chartex" xmlns:cx4="http://schemas.microsoft.com/office/drawing/2016/5/10/chartex" xmlns:cx5="http://schemas.microsoft.com/office/drawing/2016/5/11/chartex" xmlns:cx6="http://schemas.microsoft.com/office/drawing/2016/5/12/chartex" xmlns:cx7="http://schemas.microsoft.com/office/drawing/2016/5/13/chartex" xmlns:cx8="http://schemas.microsoft.com/office/drawing/2016/5/14/chartex" xmlns:mc="http://schemas.openxmlformats.org/markup-compatibility/2006" xmlns:aink="http://schemas.microsoft.com/office/drawing/2016/ink" xmlns:am3d="http://schemas.microsoft.com/office/drawing/2017/model3d" xmlns:o="urn:schemas-microsoft-com:office:office" xmlns:oel="http://schemas.microsoft.com/office/2019/extlst" xmlns:r="http://schemas.openxmlformats.org/officeDocument/2006/relationships" xmlns:m="http://schemas.openxmlformats.org/officeDocument/2006/math" xmlns:v="urn:schemas-microsoft-com:vml" xmlns:wp14="http://schemas.microsoft.com/office/word/2010/wordprocessingDrawing" xmlns:wp="http://schemas.openxmlformats.org/drawingml/2006/wordprocessingDrawing" xmlns:w10="urn:schemas-microsoft-com:office:word" xmlns:w="http://schemas.openxmlformats.org/wordprocessingml/2006/main" xmlns:w14="http://schemas.microsoft.com/office/word/2010/wordml" xmlns:w15="http://schemas.microsoft.com/office/word/2012/wordml" xmlns:w16cex="http://schemas.microsoft.com/office/word/2018/wordml/cex" xmlns:w16cid="http://schemas.microsoft.com/office/word/2016/wordml/cid" xmlns:w16="http://schemas.microsoft.com/office/word/2018/wordml" xmlns:w16sdtdh="http://schemas.microsoft.com/office/word/2020/wordml/sdtdatahash" xmlns:w16se="http://schemas.microsoft.com/office/word/2015/wordml/symex" xmlns:wpg="http://schemas.microsoft.com/office/word/2010/wordprocessingGroup" xmlns:wpi="http://schemas.microsoft.com/office/word/2010/wordprocessingInk" xmlns:wne="http://schemas.microsoft.com/office/word/2006/wordml" xmlns:wps="http://schemas.microsoft.com/office/word/2010/wordprocessingShape" mc:Ignorable="w14 w15 w16se w16cid w16 w16cex w16sdtdh wp14">
+  <w:p>
+    <w:pPr>
+      <w:pStyle w:val="Fuzeile"/>
+    </w:pPr>
+  </w:p>
+</w:ftr>
+</file>
+
+<file path=word/footer2.xml><?xml version="1.0" encoding="utf-8"?>
+<w:ftr xmlns:wpc="http://schemas.microsoft.com/office/word/2010/wordprocessingCanvas" xmlns:cx="http://schemas.microsoft.com/office/drawing/2014/chartex" xmlns:cx1="http://schemas.microsoft.com/office/drawing/2015/9/8/chartex" xmlns:cx2="http://schemas.microsoft.com/office/drawing/2015/10/21/chartex" xmlns:cx3="http://schemas.microsoft.com/office/drawing/2016/5/9/chartex" xmlns:cx4="http://schemas.microsoft.com/office/drawing/2016/5/10/chartex" xmlns:cx5="http://schemas.microsoft.com/office/drawing/2016/5/11/chartex" xmlns:cx6="http://schemas.microsoft.com/office/drawing/2016/5/12/chartex" xmlns:cx7="http://schemas.microsoft.com/office/drawing/2016/5/13/chartex" xmlns:cx8="http://schemas.microsoft.com/office/drawing/2016/5/14/chartex" xmlns:mc="http://schemas.openxmlformats.org/markup-compatibility/2006" xmlns:aink="http://schemas.microsoft.com/office/drawing/2016/ink" xmlns:am3d="http://schemas.microsoft.com/office/drawing/2017/model3d" xmlns:o="urn:schemas-microsoft-com:office:office" xmlns:oel="http://schemas.microsoft.com/office/2019/extlst" xmlns:r="http://schemas.openxmlformats.org/officeDocument/2006/relationships" xmlns:m="http://schemas.openxmlformats.org/officeDocument/2006/math" xmlns:v="urn:schemas-microsoft-com:vml" xmlns:wp14="http://schemas.microsoft.com/office/word/2010/wordprocessingDrawing" xmlns:wp="http://schemas.openxmlformats.org/drawingml/2006/wordprocessingDrawing" xmlns:w10="urn:schemas-microsoft-com:office:word" xmlns:w="http://schemas.openxmlformats.org/wordprocessingml/2006/main" xmlns:w14="http://schemas.microsoft.com/office/word/2010/wordml" xmlns:w15="http://schemas.microsoft.com/office/word/2012/wordml" xmlns:w16cex="http://schemas.microsoft.com/office/word/2018/wordml/cex" xmlns:w16cid="http://schemas.microsoft.com/office/word/2016/wordml/cid" xmlns:w16="http://schemas.microsoft.com/office/word/2018/wordml" xmlns:w16sdtdh="http://schemas.microsoft.com/office/word/2020/wordml/sdtdatahash" xmlns:w16se="http://schemas.microsoft.com/office/word/2015/wordml/symex" xmlns:wpg="http://schemas.microsoft.com/office/word/2010/wordprocessingGroup" xmlns:wpi="http://schemas.microsoft.com/office/word/2010/wordprocessingInk" xmlns:wne="http://schemas.microsoft.com/office/word/2006/wordml" xmlns:wps="http://schemas.microsoft.com/office/word/2010/wordprocessingShape" mc:Ignorable="w14 w15 w16se w16cid w16 w16cex w16sdtdh wp14">
+  <w:sdt>
+    <w:sdtPr>
+      <w:id w:val="604695390"/>
+      <w:docPartObj>
+        <w:docPartGallery w:val="Page Numbers (Bottom of Page)"/>
+        <w:docPartUnique/>
+      </w:docPartObj>
+    </w:sdtPr>
+    <w:sdtContent>
+      <w:p>
+        <w:pPr>
+          <w:pStyle w:val="Fuzeile"/>
+          <w:jc w:val="right"/>
+        </w:pPr>
+        <w:r>
+          <w:fldChar w:fldCharType="begin"/>
+        </w:r>
+        <w:r>
+          <w:instrText>PAGE   \* MERGEFORMAT</w:instrText>
+        </w:r>
+        <w:r>
+          <w:fldChar w:fldCharType="separate"/>
+        </w:r>
+        <w:r>
+          <w:rPr>
+            <w:lang w:val="de-DE"/>
+          </w:rPr>
+          <w:t>2</w:t>
+        </w:r>
+        <w:r>
+          <w:fldChar w:fldCharType="end"/>
+        </w:r>
+      </w:p>
+    </w:sdtContent>
+  </w:sdt>
+  <w:p>
+    <w:pPr>
+      <w:pStyle w:val="Fuzeile"/>
+    </w:pPr>
+  </w:p>
+</w:ftr>
+</file>
+
+<file path=word/footer3.xml><?xml version="1.0" encoding="utf-8"?>
+<w:ftr xmlns:wpc="http://schemas.microsoft.com/office/word/2010/wordprocessingCanvas" xmlns:cx="http://schemas.microsoft.com/office/drawing/2014/chartex" xmlns:cx1="http://schemas.microsoft.com/office/drawing/2015/9/8/chartex" xmlns:cx2="http://schemas.microsoft.com/office/drawing/2015/10/21/chartex" xmlns:cx3="http://schemas.microsoft.com/office/drawing/2016/5/9/chartex" xmlns:cx4="http://schemas.microsoft.com/office/drawing/2016/5/10/chartex" xmlns:cx5="http://schemas.microsoft.com/office/drawing/2016/5/11/chartex" xmlns:cx6="http://schemas.microsoft.com/office/drawing/2016/5/12/chartex" xmlns:cx7="http://schemas.microsoft.com/office/drawing/2016/5/13/chartex" xmlns:cx8="http://schemas.microsoft.com/office/drawing/2016/5/14/chartex" xmlns:mc="http://schemas.openxmlformats.org/markup-compatibility/2006" xmlns:aink="http://schemas.microsoft.com/office/drawing/2016/ink" xmlns:am3d="http://schemas.microsoft.com/office/drawing/2017/model3d" xmlns:o="urn:schemas-microsoft-com:office:office" xmlns:oel="http://schemas.microsoft.com/office/2019/extlst" xmlns:r="http://schemas.openxmlformats.org/officeDocument/2006/relationships" xmlns:m="http://schemas.openxmlformats.org/officeDocument/2006/math" xmlns:v="urn:schemas-microsoft-com:vml" xmlns:wp14="http://schemas.microsoft.com/office/word/2010/wordprocessingDrawing" xmlns:wp="http://schemas.openxmlformats.org/drawingml/2006/wordprocessingDrawing" xmlns:w10="urn:schemas-microsoft-com:office:word" xmlns:w="http://schemas.openxmlformats.org/wordprocessingml/2006/main" xmlns:w14="http://schemas.microsoft.com/office/word/2010/wordml" xmlns:w15="http://schemas.microsoft.com/office/word/2012/wordml" xmlns:w16cex="http://schemas.microsoft.com/office/word/2018/wordml/cex" xmlns:w16cid="http://schemas.microsoft.com/office/word/2016/wordml/cid" xmlns:w16="http://schemas.microsoft.com/office/word/2018/wordml" xmlns:w16sdtdh="http://schemas.microsoft.com/office/word/2020/wordml/sdtdatahash" xmlns:w16se="http://schemas.microsoft.com/office/word/2015/wordml/symex" xmlns:wpg="http://schemas.microsoft.com/office/word/2010/wordprocessingGroup" xmlns:wpi="http://schemas.microsoft.com/office/word/2010/wordprocessingInk" xmlns:wne="http://schemas.microsoft.com/office/word/2006/wordml" xmlns:wps="http://schemas.microsoft.com/office/word/2010/wordprocessingShape" mc:Ignorable="w14 w15 w16se w16cid w16 w16cex w16sdtdh wp14">
+  <w:p>
+    <w:pPr>
+      <w:pStyle w:val="Fuzeile"/>
+    </w:pPr>
+  </w:p>
+</w:ftr>
+</file>
+
+<file path=word/footnotes.xml><?xml version="1.0" encoding="utf-8"?>
+<w:footnotes xmlns:wpc="http://schemas.microsoft.com/office/word/2010/wordprocessingCanvas" xmlns:cx="http://schemas.microsoft.com/office/drawing/2014/chartex" xmlns:cx1="http://schemas.microsoft.com/office/drawing/2015/9/8/chartex" xmlns:cx2="http://schemas.microsoft.com/office/drawing/2015/10/21/chartex" xmlns:cx3="http://schemas.microsoft.com/office/drawing/2016/5/9/chartex" xmlns:cx4="http://schemas.microsoft.com/office/drawing/2016/5/10/chartex" xmlns:cx5="http://schemas.microsoft.com/office/drawing/2016/5/11/chartex" xmlns:cx6="http://schemas.microsoft.com/office/drawing/2016/5/12/chartex" xmlns:cx7="http://schemas.microsoft.com/office/drawing/2016/5/13/chartex" xmlns:cx8="http://schemas.microsoft.com/office/drawing/2016/5/14/chartex" xmlns:mc="http://schemas.openxmlformats.org/markup-compatibility/2006" xmlns:aink="http://schemas.microsoft.com/office/drawing/2016/ink" xmlns:am3d="http://schemas.microsoft.com/office/drawing/2017/model3d" xmlns:o="urn:schemas-microsoft-com:office:office" xmlns:oel="http://schemas.microsoft.com/office/2019/extlst" xmlns:r="http://schemas.openxmlformats.org/officeDocument/2006/relationships" xmlns:m="http://schemas.openxmlformats.org/officeDocument/2006/math" xmlns:v="urn:schemas-microsoft-com:vml" xmlns:wp14="http://schemas.microsoft.com/office/word/2010/wordprocessingDrawing" xmlns:wp="http://schemas.openxmlformats.org/drawingml/2006/wordprocessingDrawing" xmlns:w10="urn:schemas-microsoft-com:office:word" xmlns:w="http://schemas.openxmlformats.org/wordprocessingml/2006/main" xmlns:w14="http://schemas.microsoft.com/office/word/2010/wordml" xmlns:w15="http://schemas.microsoft.com/office/word/2012/wordml" xmlns:w16cex="http://schemas.microsoft.com/office/word/2018/wordml/cex" xmlns:w16cid="http://schemas.microsoft.com/office/word/2016/wordml/cid" xmlns:w16="http://schemas.microsoft.com/office/word/2018/wordml" xmlns:w16sdtdh="http://schemas.microsoft.com/office/word/2020/wordml/sdtdatahash" xmlns:w16se="http://schemas.microsoft.com/office/word/2015/wordml/symex" xmlns:wpg="http://schemas.microsoft.com/office/word/2010/wordprocessingGroup" xmlns:wpi="http://schemas.microsoft.com/office/word/2010/wordprocessingInk" xmlns:wne="http://schemas.microsoft.com/office/word/2006/wordml" xmlns:wps="http://schemas.microsoft.com/office/word/2010/wordprocessingShape" mc:Ignorable="w14 w15 w16se w16cid w16 w16cex w16sdtdh wp14">
+  <w:footnote w:type="separator" w:id="-1">
+    <w:p>
+      <w:pPr>
+        <w:spacing w:after="0" w:line="240" w:lineRule="auto"/>
+      </w:pPr>
+      <w:r>
+        <w:separator/>
+      </w:r>
+    </w:p>
+  </w:footnote>
+  <w:footnote w:type="continuationSeparator" w:id="0">
+    <w:p>
+      <w:pPr>
+        <w:spacing w:after="0" w:line="240" w:lineRule="auto"/>
+      </w:pPr>
+      <w:r>
+        <w:continuationSeparator/>
+      </w:r>
+    </w:p>
+  </w:footnote>
+</w:footnotes>
+</file>
+
+<file path=word/header1.xml><?xml version="1.0" encoding="utf-8"?>
+<w:hdr xmlns:wpc="http://schemas.microsoft.com/office/word/2010/wordprocessingCanvas" xmlns:cx="http://schemas.microsoft.com/office/drawing/2014/chartex" xmlns:cx1="http://schemas.microsoft.com/office/drawing/2015/9/8/chartex" xmlns:cx2="http://schemas.microsoft.com/office/drawing/2015/10/21/chartex" xmlns:cx3="http://schemas.microsoft.com/office/drawing/2016/5/9/chartex" xmlns:cx4="http://schemas.microsoft.com/office/drawing/2016/5/10/chartex" xmlns:cx5="http://schemas.microsoft.com/office/drawing/2016/5/11/chartex" xmlns:cx6="http://schemas.microsoft.com/office/drawing/2016/5/12/chartex" xmlns:cx7="http://schemas.microsoft.com/office/drawing/2016/5/13/chartex" xmlns:cx8="http://schemas.microsoft.com/office/drawing/2016/5/14/chartex" xmlns:mc="http://schemas.openxmlformats.org/markup-compatibility/2006" xmlns:aink="http://schemas.microsoft.com/office/drawing/2016/ink" xmlns:am3d="http://schemas.microsoft.com/office/drawing/2017/model3d" xmlns:o="urn:schemas-microsoft-com:office:office" xmlns:oel="http://schemas.microsoft.com/office/2019/extlst" xmlns:r="http://schemas.openxmlformats.org/officeDocument/2006/relationships" xmlns:m="http://schemas.openxmlformats.org/officeDocument/2006/math" xmlns:v="urn:schemas-microsoft-com:vml" xmlns:wp14="http://schemas.microsoft.com/office/word/2010/wordprocessingDrawing" xmlns:wp="http://schemas.openxmlformats.org/drawingml/2006/wordprocessingDrawing" xmlns:w10="urn:schemas-microsoft-com:office:word" xmlns:w="http://schemas.openxmlformats.org/wordprocessingml/2006/main" xmlns:w14="http://schemas.microsoft.com/office/word/2010/wordml" xmlns:w15="http://schemas.microsoft.com/office/word/2012/wordml" xmlns:w16cex="http://schemas.microsoft.com/office/word/2018/wordml/cex" xmlns:w16cid="http://schemas.microsoft.com/office/word/2016/wordml/cid" xmlns:w16="http://schemas.microsoft.com/office/word/2018/wordml" xmlns:w16sdtdh="http://schemas.microsoft.com/office/word/2020/wordml/sdtdatahash" xmlns:w16se="http://schemas.microsoft.com/office/word/2015/wordml/symex" xmlns:wpg="http://schemas.microsoft.com/office/word/2010/wordprocessingGroup" xmlns:wpi="http://schemas.microsoft.com/office/word/2010/wordprocessingInk" xmlns:wne="http://schemas.microsoft.com/office/word/2006/wordml" xmlns:wps="http://schemas.microsoft.com/office/word/2010/wordprocessingShape" mc:Ignorable="w14 w15 w16se w16cid w16 w16cex w16sdtdh wp14">
+  <w:p>
+    <w:pPr>
+      <w:pStyle w:val="Kopfzeile"/>
+    </w:pPr>
+  </w:p>
+</w:hdr>
+</file>
+
+<file path=word/header2.xml><?xml version="1.0" encoding="utf-8"?>
+<w:hdr xmlns:wpc="http://schemas.microsoft.com/office/word/2010/wordprocessingCanvas" xmlns:cx="http://schemas.microsoft.com/office/drawing/2014/chartex" xmlns:cx1="http://schemas.microsoft.com/office/drawing/2015/9/8/chartex" xmlns:cx2="http://schemas.microsoft.com/office/drawing/2015/10/21/chartex" xmlns:cx3="http://schemas.microsoft.com/office/drawing/2016/5/9/chartex" xmlns:cx4="http://schemas.microsoft.com/office/drawing/2016/5/10/chartex" xmlns:cx5="http://schemas.microsoft.com/office/drawing/2016/5/11/chartex" xmlns:cx6="http://schemas.microsoft.com/office/drawing/2016/5/12/chartex" xmlns:cx7="http://schemas.microsoft.com/office/drawing/2016/5/13/chartex" xmlns:cx8="http://schemas.microsoft.com/office/drawing/2016/5/14/chartex" xmlns:mc="http://schemas.openxmlformats.org/markup-compatibility/2006" xmlns:aink="http://schemas.microsoft.com/office/drawing/2016/ink" xmlns:am3d="http://schemas.microsoft.com/office/drawing/2017/model3d" xmlns:o="urn:schemas-microsoft-com:office:office" xmlns:oel="http://schemas.microsoft.com/office/2019/extlst" xmlns:r="http://schemas.openxmlformats.org/officeDocument/2006/relationships" xmlns:m="http://schemas.openxmlformats.org/officeDocument/2006/math" xmlns:v="urn:schemas-microsoft-com:vml" xmlns:wp14="http://schemas.microsoft.com/office/word/2010/wordprocessingDrawing" xmlns:wp="http://schemas.openxmlformats.org/drawingml/2006/wordprocessingDrawing" xmlns:w10="urn:schemas-microsoft-com:office:word" xmlns:w="http://schemas.openxmlformats.org/wordprocessingml/2006/main" xmlns:w14="http://schemas.microsoft.com/office/word/2010/wordml" xmlns:w15="http://schemas.microsoft.com/office/word/2012/wordml" xmlns:w16cex="http://schemas.microsoft.com/office/word/2018/wordml/cex" xmlns:w16cid="http://schemas.microsoft.com/office/word/2016/wordml/cid" xmlns:w16="http://schemas.microsoft.com/office/word/2018/wordml" xmlns:w16sdtdh="http://schemas.microsoft.com/office/word/2020/wordml/sdtdatahash" xmlns:w16se="http://schemas.microsoft.com/office/word/2015/wordml/symex" xmlns:wpg="http://schemas.microsoft.com/office/word/2010/wordprocessingGroup" xmlns:wpi="http://schemas.microsoft.com/office/word/2010/wordprocessingInk" xmlns:wne="http://schemas.microsoft.com/office/word/2006/wordml" xmlns:wps="http://schemas.microsoft.com/office/word/2010/wordprocessingShape" mc:Ignorable="w14 w15 w16se w16cid w16 w16cex w16sdtdh wp14">
+  <w:p>
+    <w:pPr>
+      <w:pStyle w:val="Kopfzeile"/>
+    </w:pPr>
+  </w:p>
+</w:hdr>
+</file>
+
+<file path=word/header3.xml><?xml version="1.0" encoding="utf-8"?>
+<w:hdr xmlns:wpc="http://schemas.microsoft.com/office/word/2010/wordprocessingCanvas" xmlns:cx="http://schemas.microsoft.com/office/drawing/2014/chartex" xmlns:cx1="http://schemas.microsoft.com/office/drawing/2015/9/8/chartex" xmlns:cx2="http://schemas.microsoft.com/office/drawing/2015/10/21/chartex" xmlns:cx3="http://schemas.microsoft.com/office/drawing/2016/5/9/chartex" xmlns:cx4="http://schemas.microsoft.com/office/drawing/2016/5/10/chartex" xmlns:cx5="http://schemas.microsoft.com/office/drawing/2016/5/11/chartex" xmlns:cx6="http://schemas.microsoft.com/office/drawing/2016/5/12/chartex" xmlns:cx7="http://schemas.microsoft.com/office/drawing/2016/5/13/chartex" xmlns:cx8="http://schemas.microsoft.com/office/drawing/2016/5/14/chartex" xmlns:mc="http://schemas.openxmlformats.org/markup-compatibility/2006" xmlns:aink="http://schemas.microsoft.com/office/drawing/2016/ink" xmlns:am3d="http://schemas.microsoft.com/office/drawing/2017/model3d" xmlns:o="urn:schemas-microsoft-com:office:office" xmlns:oel="http://schemas.microsoft.com/office/2019/extlst" xmlns:r="http://schemas.openxmlformats.org/officeDocument/2006/relationships" xmlns:m="http://schemas.openxmlformats.org/officeDocument/2006/math" xmlns:v="urn:schemas-microsoft-com:vml" xmlns:wp14="http://schemas.microsoft.com/office/word/2010/wordprocessingDrawing" xmlns:wp="http://schemas.openxmlformats.org/drawingml/2006/wordprocessingDrawing" xmlns:w10="urn:schemas-microsoft-com:office:word" xmlns:w="http://schemas.openxmlformats.org/wordprocessingml/2006/main" xmlns:w14="http://schemas.microsoft.com/office/word/2010/wordml" xmlns:w15="http://schemas.microsoft.com/office/word/2012/wordml" xmlns:w16cex="http://schemas.microsoft.com/office/word/2018/wordml/cex" xmlns:w16cid="http://schemas.microsoft.com/office/word/2016/wordml/cid" xmlns:w16="http://schemas.microsoft.com/office/word/2018/wordml" xmlns:w16sdtdh="http://schemas.microsoft.com/office/word/2020/wordml/sdtdatahash" xmlns:w16se="http://schemas.microsoft.com/office/word/2015/wordml/symex" xmlns:wpg="http://schemas.microsoft.com/office/word/2010/wordprocessingGroup" xmlns:wpi="http://schemas.microsoft.com/office/word/2010/wordprocessingInk" xmlns:wne="http://schemas.microsoft.com/office/word/2006/wordml" xmlns:wps="http://schemas.microsoft.com/office/word/2010/wordprocessingShape" mc:Ignorable="w14 w15 w16se w16cid w16 w16cex w16sdtdh wp14">
+  <w:p>
+    <w:pPr>
+      <w:pStyle w:val="Kopfzeile"/>
+    </w:pPr>
+  </w:p>
+</w:hdr>
 </file>
 
 <file path=word/styles.xml><?xml version="1.0" encoding="utf-8"?>
@@ -6498,7 +7667,7 @@
   <w:style w:type="paragraph" w:default="1" w:styleId="Standard">
     <w:name w:val="Normal"/>
     <w:qFormat/>
-    <w:rsid w:val="002C6F11"/>
+    <w:rsid w:val="0073677C"/>
   </w:style>
   <w:style w:type="character" w:default="1" w:styleId="Absatz-Standardschriftart">
     <w:name w:val="Default Paragraph Font"/>
@@ -6599,6 +7768,50 @@
       <w:sz w:val="18"/>
       <w:szCs w:val="18"/>
     </w:rPr>
+  </w:style>
+  <w:style w:type="paragraph" w:styleId="Kopfzeile">
+    <w:name w:val="header"/>
+    <w:basedOn w:val="Standard"/>
+    <w:link w:val="KopfzeileZchn"/>
+    <w:uiPriority w:val="99"/>
+    <w:unhideWhenUsed/>
+    <w:rsid w:val="00515A27"/>
+    <w:pPr>
+      <w:tabs>
+        <w:tab w:val="center" w:pos="4703"/>
+        <w:tab w:val="right" w:pos="9406"/>
+      </w:tabs>
+      <w:spacing w:after="0" w:line="240" w:lineRule="auto"/>
+    </w:pPr>
+  </w:style>
+  <w:style w:type="character" w:customStyle="1" w:styleId="KopfzeileZchn">
+    <w:name w:val="Kopfzeile Zchn"/>
+    <w:basedOn w:val="Absatz-Standardschriftart"/>
+    <w:link w:val="Kopfzeile"/>
+    <w:uiPriority w:val="99"/>
+    <w:rsid w:val="00515A27"/>
+  </w:style>
+  <w:style w:type="paragraph" w:styleId="Fuzeile">
+    <w:name w:val="footer"/>
+    <w:basedOn w:val="Standard"/>
+    <w:link w:val="FuzeileZchn"/>
+    <w:uiPriority w:val="99"/>
+    <w:unhideWhenUsed/>
+    <w:rsid w:val="00515A27"/>
+    <w:pPr>
+      <w:tabs>
+        <w:tab w:val="center" w:pos="4703"/>
+        <w:tab w:val="right" w:pos="9406"/>
+      </w:tabs>
+      <w:spacing w:after="0" w:line="240" w:lineRule="auto"/>
+    </w:pPr>
+  </w:style>
+  <w:style w:type="character" w:customStyle="1" w:styleId="FuzeileZchn">
+    <w:name w:val="Fußzeile Zchn"/>
+    <w:basedOn w:val="Absatz-Standardschriftart"/>
+    <w:link w:val="Fuzeile"/>
+    <w:uiPriority w:val="99"/>
+    <w:rsid w:val="00515A27"/>
   </w:style>
 </w:styles>
 </file>

</xml_diff>